<commit_message>
MVP version of the Word module
Signed-off-by: Peter Verhas <peter@verhas.com>
</commit_message>
<xml_diff>
--- a/jamal-word/src/test/resources/sample.docx
+++ b/jamal-word/src/test/resources/sample.docx
@@ -14,8 +14,54 @@
           <w:iCs/>
           <w:lang w:val="en-US"/>
         </w:rPr>
+        <w:t>{@ident {</w:t>
+      </w:r>
+      <w:proofErr w:type="spellStart"/>
+      <w:r>
+        <w:rPr>
+          <w:i/>
+          <w:iCs/>
+          <w:lang w:val="en-US"/>
+        </w:rPr>
+        <w:t>jama</w:t>
+      </w:r>
+      <w:proofErr w:type="spellEnd"/>
+      <w:r>
+        <w:rPr>
+          <w:i/>
+          <w:iCs/>
+          <w:lang w:val="en-US"/>
+        </w:rPr>
+        <w:t xml:space="preserve"> </w:t>
+      </w:r>
+      <w:proofErr w:type="spellStart"/>
+      <w:r>
+        <w:rPr>
+          <w:i/>
+          <w:iCs/>
+          <w:lang w:val="en-US"/>
+        </w:rPr>
+        <w:t>mamal</w:t>
+      </w:r>
+      <w:proofErr w:type="spellEnd"/>
+      <w:proofErr w:type="gramStart"/>
+      <w:r>
+        <w:rPr>
+          <w:i/>
+          <w:iCs/>
+          <w:lang w:val="en-US"/>
+        </w:rPr>
+        <w:t>}}</w:t>
+      </w:r>
+      <w:r>
+        <w:rPr>
+          <w:i/>
+          <w:iCs/>
+          <w:lang w:val="en-US"/>
+        </w:rPr>
         <w:t>Hi</w:t>
       </w:r>
+      <w:proofErr w:type="gramEnd"/>
       <w:r>
         <w:rPr>
           <w:lang w:val="en-US"/>
@@ -47,6 +93,137 @@
           <w:lang w:val="en-US"/>
         </w:rPr>
         <w:t>=</w:t>
+      </w:r>
+      <w:r>
+        <w:rPr>
+          <w:lang w:val="en-US"/>
+        </w:rPr>
+        <w:t>0</w:t>
+      </w:r>
+    </w:p>
+    <w:p>
+      <w:pPr>
+        <w:rPr>
+          <w:lang w:val="en-US"/>
+        </w:rPr>
+      </w:pPr>
+      <w:r>
+        <w:rPr>
+          <w:lang w:val="en-US"/>
+        </w:rPr>
+        <w:t>1</w:t>
+      </w:r>
+    </w:p>
+    <w:p>
+      <w:pPr>
+        <w:rPr>
+          <w:lang w:val="en-US"/>
+        </w:rPr>
+      </w:pPr>
+      <w:r>
+        <w:rPr>
+          <w:lang w:val="en-US"/>
+        </w:rPr>
+        <w:t>2</w:t>
+      </w:r>
+    </w:p>
+    <w:p>
+      <w:pPr>
+        <w:rPr>
+          <w:lang w:val="en-US"/>
+        </w:rPr>
+      </w:pPr>
+      <w:r>
+        <w:rPr>
+          <w:lang w:val="en-US"/>
+        </w:rPr>
+        <w:t>J</w:t>
+      </w:r>
+      <w:r>
+        <w:rPr>
+          <w:lang w:val="en-US"/>
+        </w:rPr>
+        <w:t>amal</w:t>
+      </w:r>
+    </w:p>
+    <w:p>
+      <w:pPr>
+        <w:rPr>
+          <w:lang w:val="en-US"/>
+        </w:rPr>
+      </w:pPr>
+      <w:r>
+        <w:rPr>
+          <w:lang w:val="en-US"/>
+        </w:rPr>
+        <w:t>3</w:t>
+      </w:r>
+    </w:p>
+    <w:p>
+      <w:pPr>
+        <w:rPr>
+          <w:lang w:val="en-US"/>
+        </w:rPr>
+      </w:pPr>
+      <w:proofErr w:type="gramStart"/>
+      <w:r>
+        <w:rPr>
+          <w:lang w:val="en-US"/>
+        </w:rPr>
+        <w:t>}</w:t>
+      </w:r>
+      <w:r>
+        <w:rPr>
+          <w:b/>
+          <w:bCs/>
+          <w:lang w:val="en-US"/>
+        </w:rPr>
+        <w:t>{</w:t>
+      </w:r>
+      <w:proofErr w:type="spellStart"/>
+      <w:proofErr w:type="gramEnd"/>
+      <w:r>
+        <w:rPr>
+          <w:b/>
+          <w:bCs/>
+          <w:lang w:val="en-US"/>
+        </w:rPr>
+        <w:t>jamal</w:t>
+      </w:r>
+      <w:proofErr w:type="spellEnd"/>
+      <w:r>
+        <w:rPr>
+          <w:b/>
+          <w:bCs/>
+          <w:lang w:val="en-US"/>
+        </w:rPr>
+        <w:t>}</w:t>
+      </w:r>
+      <w:r>
+        <w:rPr>
+          <w:lang w:val="en-US"/>
+        </w:rPr>
+        <w:t xml:space="preserve"> </w:t>
+      </w:r>
+      <w:r>
+        <w:rPr>
+          <w:lang w:val="en-US"/>
+        </w:rPr>
+        <w:t xml:space="preserve">processed </w:t>
+      </w:r>
+      <w:r>
+        <w:rPr>
+          <w:i/>
+          <w:iCs/>
+          <w:lang w:val="en-US"/>
+        </w:rPr>
+        <w:t>document</w:t>
+      </w:r>
+      <w:r>
+        <w:rPr>
+          <w:lang w:val="en-US"/>
+        </w:rPr>
+        <w:t>.</w:t>
       </w:r>
     </w:p>
     <w:p>
@@ -62,107 +239,36 @@
           <w:lang w:val="en-US"/>
         </w:rPr>
       </w:pPr>
-    </w:p>
-    <w:p>
-      <w:pPr>
-        <w:rPr>
-          <w:lang w:val="en-US"/>
-        </w:rPr>
-      </w:pPr>
-      <w:r>
-        <w:rPr>
-          <w:lang w:val="en-US"/>
-        </w:rPr>
-        <w:t>J</w:t>
-      </w:r>
-      <w:r>
-        <w:rPr>
-          <w:lang w:val="en-US"/>
-        </w:rPr>
-        <w:t>amal</w:t>
-      </w:r>
-    </w:p>
-    <w:p>
-      <w:pPr>
-        <w:rPr>
-          <w:lang w:val="en-US"/>
-        </w:rPr>
-      </w:pPr>
-    </w:p>
-    <w:p>
-      <w:pPr>
-        <w:rPr>
-          <w:lang w:val="en-US"/>
-        </w:rPr>
-      </w:pPr>
-      <w:proofErr w:type="gramStart"/>
+      <w:proofErr w:type="spellStart"/>
+      <w:r>
+        <w:rPr>
+          <w:lang w:val="en-US"/>
+        </w:rPr>
+        <w:t>Wouw</w:t>
+      </w:r>
+      <w:proofErr w:type="spellEnd"/>
+      <w:r>
+        <w:rPr>
+          <w:i/>
+          <w:iCs/>
+          <w:lang w:val="en-US"/>
+        </w:rPr>
+        <w:t>{</w:t>
+      </w:r>
+      <w:proofErr w:type="spellStart"/>
+      <w:r>
+        <w:rPr>
+          <w:lang w:val="en-US"/>
+        </w:rPr>
+        <w:t>jamal</w:t>
+      </w:r>
+      <w:proofErr w:type="spellEnd"/>
       <w:r>
         <w:rPr>
           <w:lang w:val="en-US"/>
         </w:rPr>
         <w:t>}</w:t>
       </w:r>
-      <w:r>
-        <w:rPr>
-          <w:b/>
-          <w:bCs/>
-          <w:lang w:val="en-US"/>
-        </w:rPr>
-        <w:t>{</w:t>
-      </w:r>
-      <w:proofErr w:type="spellStart"/>
-      <w:proofErr w:type="gramEnd"/>
-      <w:r>
-        <w:rPr>
-          <w:b/>
-          <w:bCs/>
-          <w:lang w:val="en-US"/>
-        </w:rPr>
-        <w:t>jamal</w:t>
-      </w:r>
-      <w:proofErr w:type="spellEnd"/>
-      <w:r>
-        <w:rPr>
-          <w:b/>
-          <w:bCs/>
-          <w:lang w:val="en-US"/>
-        </w:rPr>
-        <w:t>}</w:t>
-      </w:r>
-      <w:r>
-        <w:rPr>
-          <w:lang w:val="en-US"/>
-        </w:rPr>
-        <w:t xml:space="preserve"> </w:t>
-      </w:r>
-      <w:r>
-        <w:rPr>
-          <w:lang w:val="en-US"/>
-        </w:rPr>
-        <w:t>processed document.</w:t>
-      </w:r>
-    </w:p>
-    <w:p>
-      <w:pPr>
-        <w:rPr>
-          <w:lang w:val="en-US"/>
-        </w:rPr>
-      </w:pPr>
-    </w:p>
-    <w:p>
-      <w:pPr>
-        <w:rPr>
-          <w:lang w:val="en-US"/>
-        </w:rPr>
-      </w:pPr>
-      <w:proofErr w:type="spellStart"/>
-      <w:r>
-        <w:rPr>
-          <w:lang w:val="en-US"/>
-        </w:rPr>
-        <w:t>Wouw</w:t>
-      </w:r>
-      <w:proofErr w:type="spellEnd"/>
     </w:p>
     <w:sectPr>
       <w:pgSz w:w="11906" w:h="16838"/>

</xml_diff>

<commit_message>
processing tables, not in the right order
Signed-off-by: Peter Verhas <peter@verhas.com>
</commit_message>
<xml_diff>
--- a/jamal-word/src/test/resources/sample.docx
+++ b/jamal-word/src/test/resources/sample.docx
@@ -35,6 +35,24 @@
           <w:lang w:val="en-US"/>
         </w:rPr>
         <w:t xml:space="preserve"> </w:t>
+      </w:r>
+      <w:proofErr w:type="spellStart"/>
+      <w:r>
+        <w:rPr>
+          <w:i/>
+          <w:iCs/>
+          <w:lang w:val="en-US"/>
+        </w:rPr>
+        <w:t>mamal</w:t>
+      </w:r>
+      <w:proofErr w:type="spellEnd"/>
+      <w:r>
+        <w:rPr>
+          <w:i/>
+          <w:iCs/>
+          <w:lang w:val="en-US"/>
+        </w:rPr>
+        <w:t>}}</w:t>
       </w:r>
     </w:p>
     <w:tbl>
@@ -136,6 +154,32 @@
               </w:rPr>
               <w:t>C22</w:t>
             </w:r>
+            <w:r>
+              <w:rPr>
+                <w:i/>
+                <w:iCs/>
+                <w:lang w:val="en-US"/>
+              </w:rPr>
+              <w:t>{</w:t>
+            </w:r>
+            <w:proofErr w:type="spellStart"/>
+            <w:r>
+              <w:rPr>
+                <w:i/>
+                <w:iCs/>
+                <w:lang w:val="en-US"/>
+              </w:rPr>
+              <w:t>jamal</w:t>
+            </w:r>
+            <w:proofErr w:type="spellEnd"/>
+            <w:r>
+              <w:rPr>
+                <w:i/>
+                <w:iCs/>
+                <w:lang w:val="en-US"/>
+              </w:rPr>
+              <w:t>}</w:t>
+            </w:r>
           </w:p>
         </w:tc>
       </w:tr>
@@ -155,34 +199,14 @@
           <w:lang w:val="en-US"/>
         </w:rPr>
       </w:pPr>
-      <w:proofErr w:type="spellStart"/>
       <w:r>
         <w:rPr>
           <w:i/>
           <w:iCs/>
           <w:lang w:val="en-US"/>
         </w:rPr>
-        <w:t>mamal</w:t>
-      </w:r>
-      <w:proofErr w:type="spellEnd"/>
-      <w:proofErr w:type="gramStart"/>
-      <w:r>
-        <w:rPr>
-          <w:i/>
-          <w:iCs/>
-          <w:lang w:val="en-US"/>
-        </w:rPr>
-        <w:t>}}</w:t>
-      </w:r>
-      <w:r>
-        <w:rPr>
-          <w:i/>
-          <w:iCs/>
-          <w:lang w:val="en-US"/>
-        </w:rPr>
         <w:t>Hi</w:t>
       </w:r>
-      <w:proofErr w:type="gramEnd"/>
       <w:r>
         <w:rPr>
           <w:lang w:val="en-US"/>

</xml_diff>

<commit_message>
processing tables in the right order
Signed-off-by: Peter Verhas <peter@verhas.com>
</commit_message>
<xml_diff>
--- a/jamal-word/src/test/resources/sample.docx
+++ b/jamal-word/src/test/resources/sample.docx
@@ -46,6 +46,7 @@
         <w:t>mamal</w:t>
       </w:r>
       <w:proofErr w:type="spellEnd"/>
+      <w:proofErr w:type="gramStart"/>
       <w:r>
         <w:rPr>
           <w:i/>
@@ -53,6 +54,49 @@
           <w:lang w:val="en-US"/>
         </w:rPr>
         <w:t>}}</w:t>
+      </w:r>
+      <w:r>
+        <w:rPr>
+          <w:i/>
+          <w:iCs/>
+          <w:lang w:val="en-US"/>
+        </w:rPr>
+        <w:t>{</w:t>
+      </w:r>
+      <w:proofErr w:type="gramEnd"/>
+      <w:r>
+        <w:rPr>
+          <w:i/>
+          <w:iCs/>
+          <w:lang w:val="en-US"/>
+        </w:rPr>
+        <w:t xml:space="preserve">@define </w:t>
+      </w:r>
+      <w:proofErr w:type="spellStart"/>
+      <w:r>
+        <w:rPr>
+          <w:i/>
+          <w:iCs/>
+          <w:lang w:val="en-US"/>
+        </w:rPr>
+        <w:t>sy</w:t>
+      </w:r>
+      <w:proofErr w:type="spellEnd"/>
+      <w:r>
+        <w:rPr>
+          <w:i/>
+          <w:iCs/>
+          <w:lang w:val="en-US"/>
+        </w:rPr>
+        <w:t>=Sybille}</w:t>
+      </w:r>
+      <w:r>
+        <w:rPr>
+          <w:i/>
+          <w:iCs/>
+          <w:lang w:val="en-US"/>
+        </w:rPr>
+        <w:t>\</w:t>
       </w:r>
     </w:p>
     <w:tbl>
@@ -106,8 +150,416 @@
                 <w:iCs/>
                 <w:lang w:val="en-US"/>
               </w:rPr>
-              <w:t>C12</w:t>
+              <w:t>{</w:t>
             </w:r>
+            <w:proofErr w:type="spellStart"/>
+            <w:r>
+              <w:rPr>
+                <w:i/>
+                <w:iCs/>
+                <w:lang w:val="en-US"/>
+              </w:rPr>
+              <w:t>sy</w:t>
+            </w:r>
+            <w:proofErr w:type="spellEnd"/>
+            <w:r>
+              <w:rPr>
+                <w:i/>
+                <w:iCs/>
+                <w:lang w:val="en-US"/>
+              </w:rPr>
+              <w:t>}</w:t>
+            </w:r>
+          </w:p>
+          <w:tbl>
+            <w:tblPr>
+              <w:tblStyle w:val="TableGrid"/>
+              <w:tblW w:w="0" w:type="auto"/>
+              <w:tblLook w:val="04A0" w:firstRow="1" w:lastRow="0" w:firstColumn="1" w:lastColumn="0" w:noHBand="0" w:noVBand="1"/>
+            </w:tblPr>
+            <w:tblGrid>
+              <w:gridCol w:w="785"/>
+              <w:gridCol w:w="1810"/>
+              <w:gridCol w:w="902"/>
+              <w:gridCol w:w="785"/>
+            </w:tblGrid>
+            <w:tr>
+              <w:tc>
+                <w:tcPr>
+                  <w:tcW w:w="1070" w:type="dxa"/>
+                </w:tcPr>
+                <w:p>
+                  <w:pPr>
+                    <w:rPr>
+                      <w:i/>
+                      <w:iCs/>
+                      <w:lang w:val="en-US"/>
+                    </w:rPr>
+                  </w:pPr>
+                </w:p>
+              </w:tc>
+              <w:tc>
+                <w:tcPr>
+                  <w:tcW w:w="1070" w:type="dxa"/>
+                </w:tcPr>
+                <w:tbl>
+                  <w:tblPr>
+                    <w:tblStyle w:val="TableGrid"/>
+                    <w:tblW w:w="0" w:type="auto"/>
+                    <w:tblLook w:val="04A0" w:firstRow="1" w:lastRow="0" w:firstColumn="1" w:lastColumn="0" w:noHBand="0" w:noVBand="1"/>
+                  </w:tblPr>
+                  <w:tblGrid>
+                    <w:gridCol w:w="568"/>
+                    <w:gridCol w:w="1016"/>
+                  </w:tblGrid>
+                  <w:tr>
+                    <w:tc>
+                      <w:tcPr>
+                        <w:tcW w:w="422" w:type="dxa"/>
+                      </w:tcPr>
+                      <w:p>
+                        <w:pPr>
+                          <w:rPr>
+                            <w:i/>
+                            <w:iCs/>
+                            <w:lang w:val="en-US"/>
+                          </w:rPr>
+                        </w:pPr>
+                        <w:bookmarkStart w:id="0" w:name="_Hlk95914158"/>
+                        <w:r>
+                          <w:rPr>
+                            <w:i/>
+                            <w:iCs/>
+                            <w:lang w:val="en-US"/>
+                          </w:rPr>
+                          <w:t>{</w:t>
+                        </w:r>
+                        <w:proofErr w:type="spellStart"/>
+                        <w:r>
+                          <w:rPr>
+                            <w:i/>
+                            <w:iCs/>
+                            <w:lang w:val="en-US"/>
+                          </w:rPr>
+                          <w:t>sy</w:t>
+                        </w:r>
+                        <w:proofErr w:type="spellEnd"/>
+                        <w:r>
+                          <w:rPr>
+                            <w:i/>
+                            <w:iCs/>
+                            <w:lang w:val="en-US"/>
+                          </w:rPr>
+                          <w:t>}</w:t>
+                        </w:r>
+                        <w:bookmarkEnd w:id="0"/>
+                      </w:p>
+                    </w:tc>
+                    <w:tc>
+                      <w:tcPr>
+                        <w:tcW w:w="422" w:type="dxa"/>
+                      </w:tcPr>
+                      <w:p>
+                        <w:pPr>
+                          <w:rPr>
+                            <w:i/>
+                            <w:iCs/>
+                            <w:lang w:val="en-US"/>
+                          </w:rPr>
+                        </w:pPr>
+                      </w:p>
+                    </w:tc>
+                  </w:tr>
+                  <w:tr>
+                    <w:tc>
+                      <w:tcPr>
+                        <w:tcW w:w="422" w:type="dxa"/>
+                      </w:tcPr>
+                      <w:p>
+                        <w:pPr>
+                          <w:rPr>
+                            <w:i/>
+                            <w:iCs/>
+                            <w:lang w:val="en-US"/>
+                          </w:rPr>
+                        </w:pPr>
+                      </w:p>
+                    </w:tc>
+                    <w:tc>
+                      <w:tcPr>
+                        <w:tcW w:w="422" w:type="dxa"/>
+                      </w:tcPr>
+                      <w:tbl>
+                        <w:tblPr>
+                          <w:tblStyle w:val="TableGrid"/>
+                          <w:tblW w:w="0" w:type="auto"/>
+                          <w:tblLook w:val="04A0" w:firstRow="1" w:lastRow="0" w:firstColumn="1" w:lastColumn="0" w:noHBand="0" w:noVBand="1"/>
+                        </w:tblPr>
+                        <w:tblGrid>
+                          <w:gridCol w:w="568"/>
+                          <w:gridCol w:w="222"/>
+                        </w:tblGrid>
+                        <w:tr>
+                          <w:tc>
+                            <w:tcPr>
+                              <w:tcW w:w="360" w:type="dxa"/>
+                            </w:tcPr>
+                            <w:p>
+                              <w:pPr>
+                                <w:rPr>
+                                  <w:i/>
+                                  <w:iCs/>
+                                  <w:lang w:val="en-US"/>
+                                </w:rPr>
+                              </w:pPr>
+                              <w:r>
+                                <w:rPr>
+                                  <w:i/>
+                                  <w:iCs/>
+                                  <w:lang w:val="en-US"/>
+                                </w:rPr>
+                                <w:t>{</w:t>
+                              </w:r>
+                              <w:proofErr w:type="spellStart"/>
+                              <w:r>
+                                <w:rPr>
+                                  <w:i/>
+                                  <w:iCs/>
+                                  <w:lang w:val="en-US"/>
+                                </w:rPr>
+                                <w:t>sy</w:t>
+                              </w:r>
+                              <w:proofErr w:type="spellEnd"/>
+                              <w:r>
+                                <w:rPr>
+                                  <w:i/>
+                                  <w:iCs/>
+                                  <w:lang w:val="en-US"/>
+                                </w:rPr>
+                                <w:t>}</w:t>
+                              </w:r>
+                            </w:p>
+                          </w:tc>
+                          <w:tc>
+                            <w:tcPr>
+                              <w:tcW w:w="360" w:type="dxa"/>
+                            </w:tcPr>
+                            <w:p>
+                              <w:pPr>
+                                <w:rPr>
+                                  <w:i/>
+                                  <w:iCs/>
+                                  <w:lang w:val="en-US"/>
+                                </w:rPr>
+                              </w:pPr>
+                            </w:p>
+                          </w:tc>
+                        </w:tr>
+                        <w:tr>
+                          <w:tc>
+                            <w:tcPr>
+                              <w:tcW w:w="360" w:type="dxa"/>
+                            </w:tcPr>
+                            <w:p>
+                              <w:pPr>
+                                <w:rPr>
+                                  <w:i/>
+                                  <w:iCs/>
+                                  <w:lang w:val="en-US"/>
+                                </w:rPr>
+                              </w:pPr>
+                            </w:p>
+                          </w:tc>
+                          <w:tc>
+                            <w:tcPr>
+                              <w:tcW w:w="360" w:type="dxa"/>
+                            </w:tcPr>
+                            <w:p>
+                              <w:pPr>
+                                <w:rPr>
+                                  <w:i/>
+                                  <w:iCs/>
+                                  <w:lang w:val="en-US"/>
+                                </w:rPr>
+                              </w:pPr>
+                            </w:p>
+                          </w:tc>
+                        </w:tr>
+                        <w:tr>
+                          <w:tc>
+                            <w:tcPr>
+                              <w:tcW w:w="360" w:type="dxa"/>
+                            </w:tcPr>
+                            <w:p>
+                              <w:pPr>
+                                <w:rPr>
+                                  <w:i/>
+                                  <w:iCs/>
+                                  <w:lang w:val="en-US"/>
+                                </w:rPr>
+                              </w:pPr>
+                            </w:p>
+                          </w:tc>
+                          <w:tc>
+                            <w:tcPr>
+                              <w:tcW w:w="360" w:type="dxa"/>
+                            </w:tcPr>
+                            <w:p>
+                              <w:pPr>
+                                <w:rPr>
+                                  <w:i/>
+                                  <w:iCs/>
+                                  <w:lang w:val="en-US"/>
+                                </w:rPr>
+                              </w:pPr>
+                            </w:p>
+                          </w:tc>
+                        </w:tr>
+                      </w:tbl>
+                      <w:p>
+                        <w:pPr>
+                          <w:rPr>
+                            <w:i/>
+                            <w:iCs/>
+                            <w:lang w:val="en-US"/>
+                          </w:rPr>
+                        </w:pPr>
+                      </w:p>
+                    </w:tc>
+                  </w:tr>
+                </w:tbl>
+                <w:p>
+                  <w:pPr>
+                    <w:rPr>
+                      <w:i/>
+                      <w:iCs/>
+                      <w:lang w:val="en-US"/>
+                    </w:rPr>
+                  </w:pPr>
+                </w:p>
+              </w:tc>
+              <w:tc>
+                <w:tcPr>
+                  <w:tcW w:w="1071" w:type="dxa"/>
+                </w:tcPr>
+                <w:p>
+                  <w:pPr>
+                    <w:rPr>
+                      <w:i/>
+                      <w:iCs/>
+                      <w:lang w:val="en-US"/>
+                    </w:rPr>
+                  </w:pPr>
+                  <w:r>
+                    <w:rPr>
+                      <w:i/>
+                      <w:iCs/>
+                      <w:lang w:val="en-US"/>
+                    </w:rPr>
+                    <w:t>{</w:t>
+                  </w:r>
+                  <w:proofErr w:type="spellStart"/>
+                  <w:r>
+                    <w:rPr>
+                      <w:i/>
+                      <w:iCs/>
+                      <w:lang w:val="en-US"/>
+                    </w:rPr>
+                    <w:t>sy</w:t>
+                  </w:r>
+                  <w:proofErr w:type="spellEnd"/>
+                  <w:r>
+                    <w:rPr>
+                      <w:i/>
+                      <w:iCs/>
+                      <w:lang w:val="en-US"/>
+                    </w:rPr>
+                    <w:t>}</w:t>
+                  </w:r>
+                </w:p>
+              </w:tc>
+              <w:tc>
+                <w:tcPr>
+                  <w:tcW w:w="1071" w:type="dxa"/>
+                </w:tcPr>
+                <w:p>
+                  <w:pPr>
+                    <w:rPr>
+                      <w:i/>
+                      <w:iCs/>
+                      <w:lang w:val="en-US"/>
+                    </w:rPr>
+                  </w:pPr>
+                </w:p>
+              </w:tc>
+            </w:tr>
+            <w:tr>
+              <w:tc>
+                <w:tcPr>
+                  <w:tcW w:w="1070" w:type="dxa"/>
+                </w:tcPr>
+                <w:p>
+                  <w:pPr>
+                    <w:rPr>
+                      <w:i/>
+                      <w:iCs/>
+                      <w:lang w:val="en-US"/>
+                    </w:rPr>
+                  </w:pPr>
+                </w:p>
+              </w:tc>
+              <w:tc>
+                <w:tcPr>
+                  <w:tcW w:w="1070" w:type="dxa"/>
+                </w:tcPr>
+                <w:p>
+                  <w:pPr>
+                    <w:rPr>
+                      <w:i/>
+                      <w:iCs/>
+                      <w:lang w:val="en-US"/>
+                    </w:rPr>
+                  </w:pPr>
+                </w:p>
+              </w:tc>
+              <w:tc>
+                <w:tcPr>
+                  <w:tcW w:w="1071" w:type="dxa"/>
+                </w:tcPr>
+                <w:p>
+                  <w:pPr>
+                    <w:rPr>
+                      <w:i/>
+                      <w:iCs/>
+                      <w:lang w:val="en-US"/>
+                    </w:rPr>
+                  </w:pPr>
+                </w:p>
+              </w:tc>
+              <w:tc>
+                <w:tcPr>
+                  <w:tcW w:w="1071" w:type="dxa"/>
+                </w:tcPr>
+                <w:p>
+                  <w:pPr>
+                    <w:rPr>
+                      <w:i/>
+                      <w:iCs/>
+                      <w:lang w:val="en-US"/>
+                    </w:rPr>
+                  </w:pPr>
+                </w:p>
+              </w:tc>
+            </w:tr>
+          </w:tbl>
+          <w:p>
+            <w:pPr>
+              <w:rPr>
+                <w:i/>
+                <w:iCs/>
+                <w:lang w:val="en-US"/>
+              </w:rPr>
+            </w:pPr>
           </w:p>
         </w:tc>
       </w:tr>
@@ -154,32 +606,6 @@
               </w:rPr>
               <w:t>C22</w:t>
             </w:r>
-            <w:r>
-              <w:rPr>
-                <w:i/>
-                <w:iCs/>
-                <w:lang w:val="en-US"/>
-              </w:rPr>
-              <w:t>{</w:t>
-            </w:r>
-            <w:proofErr w:type="spellStart"/>
-            <w:r>
-              <w:rPr>
-                <w:i/>
-                <w:iCs/>
-                <w:lang w:val="en-US"/>
-              </w:rPr>
-              <w:t>jamal</w:t>
-            </w:r>
-            <w:proofErr w:type="spellEnd"/>
-            <w:r>
-              <w:rPr>
-                <w:i/>
-                <w:iCs/>
-                <w:lang w:val="en-US"/>
-              </w:rPr>
-              <w:t>}</w:t>
-            </w:r>
           </w:p>
         </w:tc>
       </w:tr>
@@ -192,9 +618,34 @@
           <w:lang w:val="en-US"/>
         </w:rPr>
       </w:pPr>
+      <w:r>
+        <w:rPr>
+          <w:i/>
+          <w:iCs/>
+          <w:lang w:val="en-US"/>
+        </w:rPr>
+        <w:t>{@ident }</w:t>
+      </w:r>
+      <w:r>
+        <w:rPr>
+          <w:i/>
+          <w:iCs/>
+          <w:lang w:val="en-US"/>
+        </w:rPr>
+        <w:br/>
+      </w:r>
+      <w:r>
+        <w:rPr>
+          <w:i/>
+          <w:iCs/>
+          <w:lang w:val="en-US"/>
+        </w:rPr>
+        <w:br/>
+      </w:r>
     </w:p>
     <w:p>
       <w:pPr>
+        <w:ind w:left="284"/>
         <w:rPr>
           <w:lang w:val="en-US"/>
         </w:rPr>
@@ -258,6 +709,241 @@
         </w:rPr>
         <w:t>1</w:t>
       </w:r>
+    </w:p>
+    <w:p>
+      <w:pPr>
+        <w:rPr>
+          <w:lang w:val="en-US"/>
+        </w:rPr>
+      </w:pPr>
+      <w:r>
+        <w:rPr>
+          <w:lang w:val="en-US"/>
+        </w:rPr>
+        <w:t xml:space="preserve">{@escape </w:t>
+      </w:r>
+      <w:proofErr w:type="gramStart"/>
+      <w:r>
+        <w:rPr>
+          <w:lang w:val="en-US"/>
+        </w:rPr>
+        <w:t>`</w:t>
+      </w:r>
+      <w:r>
+        <w:rPr>
+          <w:lang w:val="en-US"/>
+        </w:rPr>
+        <w:t>..</w:t>
+      </w:r>
+      <w:proofErr w:type="gramEnd"/>
+      <w:r>
+        <w:rPr>
+          <w:lang w:val="en-US"/>
+        </w:rPr>
+        <w:t>`</w:t>
+      </w:r>
+      <w:r>
+        <w:rPr>
+          <w:lang w:val="en-US"/>
+        </w:rPr>
+        <w:t>{</w:t>
+      </w:r>
+      <w:proofErr w:type="spellStart"/>
+      <w:r>
+        <w:rPr>
+          <w:lang w:val="en-US"/>
+        </w:rPr>
+        <w:t>jamm</w:t>
+      </w:r>
+      <w:proofErr w:type="spellEnd"/>
+      <w:r>
+        <w:rPr>
+          <w:lang w:val="en-US"/>
+        </w:rPr>
+        <w:t>}`</w:t>
+      </w:r>
+      <w:r>
+        <w:rPr>
+          <w:lang w:val="en-US"/>
+        </w:rPr>
+        <w:t>..</w:t>
+      </w:r>
+      <w:r>
+        <w:rPr>
+          <w:lang w:val="en-US"/>
+        </w:rPr>
+        <w:t>`}</w:t>
+      </w:r>
+      <w:r>
+        <w:rPr>
+          <w:lang w:val="en-US"/>
+        </w:rPr>
+        <w:t>2</w:t>
+      </w:r>
+    </w:p>
+    <w:p>
+      <w:pPr>
+        <w:rPr>
+          <w:lang w:val="en-US"/>
+        </w:rPr>
+      </w:pPr>
+      <w:r>
+        <w:rPr>
+          <w:lang w:val="en-US"/>
+        </w:rPr>
+        <w:t>J</w:t>
+      </w:r>
+      <w:r>
+        <w:rPr>
+          <w:lang w:val="en-US"/>
+        </w:rPr>
+        <w:t>amal</w:t>
+      </w:r>
+    </w:p>
+    <w:p>
+      <w:pPr>
+        <w:rPr>
+          <w:lang w:val="en-US"/>
+        </w:rPr>
+      </w:pPr>
+      <w:r>
+        <w:rPr>
+          <w:lang w:val="en-US"/>
+        </w:rPr>
+        <w:t>3</w:t>
+      </w:r>
+    </w:p>
+    <w:p>
+      <w:pPr>
+        <w:rPr>
+          <w:lang w:val="en-US"/>
+        </w:rPr>
+      </w:pPr>
+      <w:proofErr w:type="gramStart"/>
+      <w:r>
+        <w:rPr>
+          <w:lang w:val="en-US"/>
+        </w:rPr>
+        <w:t>}</w:t>
+      </w:r>
+      <w:r>
+        <w:rPr>
+          <w:b/>
+          <w:bCs/>
+          <w:lang w:val="en-US"/>
+        </w:rPr>
+        <w:t>{</w:t>
+      </w:r>
+      <w:proofErr w:type="spellStart"/>
+      <w:proofErr w:type="gramEnd"/>
+      <w:r>
+        <w:rPr>
+          <w:b/>
+          <w:bCs/>
+          <w:lang w:val="en-US"/>
+        </w:rPr>
+        <w:t>jamal</w:t>
+      </w:r>
+      <w:proofErr w:type="spellEnd"/>
+      <w:r>
+        <w:rPr>
+          <w:b/>
+          <w:bCs/>
+          <w:lang w:val="en-US"/>
+        </w:rPr>
+        <w:t>}</w:t>
+      </w:r>
+      <w:r>
+        <w:rPr>
+          <w:lang w:val="en-US"/>
+        </w:rPr>
+        <w:t xml:space="preserve"> </w:t>
+      </w:r>
+      <w:r>
+        <w:rPr>
+          <w:lang w:val="en-US"/>
+        </w:rPr>
+        <w:t xml:space="preserve">processed </w:t>
+      </w:r>
+      <w:r>
+        <w:rPr>
+          <w:i/>
+          <w:iCs/>
+          <w:lang w:val="en-US"/>
+        </w:rPr>
+        <w:t>document</w:t>
+      </w:r>
+      <w:r>
+        <w:rPr>
+          <w:lang w:val="en-US"/>
+        </w:rPr>
+        <w:t>.</w:t>
+      </w:r>
+      <w:r>
+        <w:rPr>
+          <w:i/>
+          <w:iCs/>
+          <w:noProof/>
+          <w:lang w:val="en-US"/>
+        </w:rPr>
+        <w:t xml:space="preserve"> </w:t>
+      </w:r>
+      <w:r>
+        <w:rPr>
+          <w:i/>
+          <w:iCs/>
+          <w:noProof/>
+          <w:lang w:val="en-US"/>
+        </w:rPr>
+        <w:drawing>
+          <wp:inline distT="0" distB="0" distL="0" distR="0" wp14:anchorId="2AD9B693" wp14:editId="7D3DE23E">
+            <wp:extent cx="969014" cy="644685"/>
+            <wp:effectExtent l="0" t="0" r="0" b="3175"/>
+            <wp:docPr id="2" name="Picture 2" descr="Married couple in the streets"/>
+            <wp:cNvGraphicFramePr>
+              <a:graphicFrameLocks xmlns:a="http://schemas.openxmlformats.org/drawingml/2006/main" noChangeAspect="1"/>
+            </wp:cNvGraphicFramePr>
+            <a:graphic xmlns:a="http://schemas.openxmlformats.org/drawingml/2006/main">
+              <a:graphicData uri="http://schemas.openxmlformats.org/drawingml/2006/picture">
+                <pic:pic xmlns:pic="http://schemas.openxmlformats.org/drawingml/2006/picture">
+                  <pic:nvPicPr>
+                    <pic:cNvPr id="2" name="Picture 2" descr="Married couple in the streets"/>
+                    <pic:cNvPicPr/>
+                  </pic:nvPicPr>
+                  <pic:blipFill>
+                    <a:blip r:embed="rId4" cstate="print">
+                      <a:extLst>
+                        <a:ext uri="{28A0092B-C50C-407E-A947-70E740481C1C}">
+                          <a14:useLocalDpi xmlns:a14="http://schemas.microsoft.com/office/drawing/2010/main" val="0"/>
+                        </a:ext>
+                      </a:extLst>
+                    </a:blip>
+                    <a:stretch>
+                      <a:fillRect/>
+                    </a:stretch>
+                  </pic:blipFill>
+                  <pic:spPr>
+                    <a:xfrm>
+                      <a:off x="0" y="0"/>
+                      <a:ext cx="978943" cy="651291"/>
+                    </a:xfrm>
+                    <a:prstGeom prst="rect">
+                      <a:avLst/>
+                    </a:prstGeom>
+                  </pic:spPr>
+                </pic:pic>
+              </a:graphicData>
+            </a:graphic>
+          </wp:inline>
+        </w:drawing>
+      </w:r>
+    </w:p>
+    <w:p>
+      <w:pPr>
+        <w:rPr>
+          <w:lang w:val="en-US"/>
+        </w:rPr>
+      </w:pPr>
     </w:p>
     <w:tbl>
       <w:tblPr>
@@ -266,14 +952,13 @@
         <w:tblLook w:val="04A0" w:firstRow="1" w:lastRow="0" w:firstColumn="1" w:lastColumn="0" w:noHBand="0" w:noVBand="1"/>
       </w:tblPr>
       <w:tblGrid>
-        <w:gridCol w:w="3005"/>
-        <w:gridCol w:w="3005"/>
-        <w:gridCol w:w="3006"/>
+        <w:gridCol w:w="4508"/>
+        <w:gridCol w:w="4508"/>
       </w:tblGrid>
       <w:tr>
         <w:tc>
           <w:tcPr>
-            <w:tcW w:w="3005" w:type="dxa"/>
+            <w:tcW w:w="4508" w:type="dxa"/>
           </w:tcPr>
           <w:p>
             <w:pPr>
@@ -291,7 +976,7 @@
         </w:tc>
         <w:tc>
           <w:tcPr>
-            <w:tcW w:w="3005" w:type="dxa"/>
+            <w:tcW w:w="4508" w:type="dxa"/>
           </w:tcPr>
           <w:p>
             <w:pPr>
@@ -303,25 +988,21 @@
               <w:rPr>
                 <w:lang w:val="en-US"/>
               </w:rPr>
-              <w:t>D12</w:t>
+              <w:t>D12{</w:t>
             </w:r>
-          </w:p>
-        </w:tc>
-        <w:tc>
-          <w:tcPr>
-            <w:tcW w:w="3006" w:type="dxa"/>
-          </w:tcPr>
-          <w:p>
-            <w:pPr>
-              <w:rPr>
-                <w:lang w:val="en-US"/>
-              </w:rPr>
-            </w:pPr>
+            <w:proofErr w:type="spellStart"/>
             <w:r>
               <w:rPr>
                 <w:lang w:val="en-US"/>
               </w:rPr>
-              <w:t>D13</w:t>
+              <w:t>jamal</w:t>
+            </w:r>
+            <w:proofErr w:type="spellEnd"/>
+            <w:r>
+              <w:rPr>
+                <w:lang w:val="en-US"/>
+              </w:rPr>
+              <w:t>}</w:t>
             </w:r>
           </w:p>
         </w:tc>
@@ -329,7 +1010,7 @@
       <w:tr>
         <w:tc>
           <w:tcPr>
-            <w:tcW w:w="3005" w:type="dxa"/>
+            <w:tcW w:w="4508" w:type="dxa"/>
           </w:tcPr>
           <w:p>
             <w:pPr>
@@ -347,7 +1028,7 @@
         </w:tc>
         <w:tc>
           <w:tcPr>
-            <w:tcW w:w="3005" w:type="dxa"/>
+            <w:tcW w:w="4508" w:type="dxa"/>
           </w:tcPr>
           <w:p>
             <w:pPr>
@@ -363,24 +1044,6 @@
             </w:r>
           </w:p>
         </w:tc>
-        <w:tc>
-          <w:tcPr>
-            <w:tcW w:w="3006" w:type="dxa"/>
-          </w:tcPr>
-          <w:p>
-            <w:pPr>
-              <w:rPr>
-                <w:lang w:val="en-US"/>
-              </w:rPr>
-            </w:pPr>
-            <w:r>
-              <w:rPr>
-                <w:lang w:val="en-US"/>
-              </w:rPr>
-              <w:t>D23</w:t>
-            </w:r>
-          </w:p>
-        </w:tc>
       </w:tr>
     </w:tbl>
     <w:p>
@@ -392,19 +1055,43 @@
     </w:p>
     <w:p>
       <w:pPr>
+        <w:tabs>
+          <w:tab w:val="left" w:leader="underscore" w:pos="8505"/>
+        </w:tabs>
         <w:rPr>
           <w:lang w:val="en-US"/>
         </w:rPr>
       </w:pPr>
-      <w:r>
-        <w:rPr>
-          <w:lang w:val="en-US"/>
-        </w:rPr>
-        <w:t>2</w:t>
+      <w:bookmarkStart w:id="1" w:name="_Hlk96004806"/>
+      <w:r>
+        <w:rPr>
+          <w:lang w:val="en-US"/>
+        </w:rPr>
+        <w:t xml:space="preserve">This is the content of the </w:t>
+      </w:r>
+      <w:proofErr w:type="spellStart"/>
+      <w:r>
+        <w:rPr>
+          <w:rFonts w:ascii="Courier New" w:hAnsi="Courier New" w:cs="Courier New"/>
+          <w:sz w:val="18"/>
+          <w:szCs w:val="18"/>
+          <w:lang w:val="en-US"/>
+        </w:rPr>
+        <w:t>pom.xml.jim</w:t>
+      </w:r>
+      <w:proofErr w:type="spellEnd"/>
+      <w:r>
+        <w:rPr>
+          <w:lang w:val="en-US"/>
+        </w:rPr>
+        <w:t xml:space="preserve"> file:</w:t>
       </w:r>
     </w:p>
     <w:p>
       <w:pPr>
+        <w:tabs>
+          <w:tab w:val="left" w:leader="underscore" w:pos="8505"/>
+        </w:tabs>
         <w:rPr>
           <w:lang w:val="en-US"/>
         </w:rPr>
@@ -413,138 +1100,165 @@
         <w:rPr>
           <w:lang w:val="en-US"/>
         </w:rPr>
-        <w:t>J</w:t>
-      </w:r>
-      <w:r>
-        <w:rPr>
-          <w:lang w:val="en-US"/>
-        </w:rPr>
-        <w:t>amal</w:t>
+        <w:tab/>
+      </w:r>
+    </w:p>
+    <w:bookmarkEnd w:id="1"/>
+    <w:p>
+      <w:pPr>
+        <w:rPr>
+          <w:rFonts w:ascii="Courier New" w:hAnsi="Courier New" w:cs="Courier New"/>
+          <w:sz w:val="18"/>
+          <w:szCs w:val="18"/>
+          <w:lang w:val="en-US"/>
+        </w:rPr>
+      </w:pPr>
+      <w:r>
+        <w:rPr>
+          <w:rFonts w:ascii="Courier New" w:hAnsi="Courier New" w:cs="Courier New"/>
+          <w:sz w:val="18"/>
+          <w:szCs w:val="18"/>
+          <w:lang w:val="en-US"/>
+        </w:rPr>
+        <w:t>{#numberLines</w:t>
+      </w:r>
+      <w:r>
+        <w:rPr>
+          <w:rFonts w:ascii="Courier New" w:hAnsi="Courier New" w:cs="Courier New"/>
+          <w:sz w:val="18"/>
+          <w:szCs w:val="18"/>
+          <w:lang w:val="en-US"/>
+        </w:rPr>
+        <w:t xml:space="preserve"> format="%02d</w:t>
+      </w:r>
+      <w:r>
+        <w:rPr>
+          <w:rFonts w:ascii="Courier New" w:hAnsi="Courier New" w:cs="Courier New"/>
+          <w:sz w:val="18"/>
+          <w:szCs w:val="18"/>
+          <w:lang w:val="en-US"/>
+        </w:rPr>
+        <w:t xml:space="preserve">. </w:t>
+      </w:r>
+      <w:r>
+        <w:rPr>
+          <w:rFonts w:ascii="Courier New" w:hAnsi="Courier New" w:cs="Courier New"/>
+          <w:sz w:val="18"/>
+          <w:szCs w:val="18"/>
+          <w:lang w:val="en-US"/>
+        </w:rPr>
+        <w:t>" start=1 step</w:t>
+      </w:r>
+      <w:r>
+        <w:rPr>
+          <w:rFonts w:ascii="Courier New" w:hAnsi="Courier New" w:cs="Courier New"/>
+          <w:sz w:val="18"/>
+          <w:szCs w:val="18"/>
+          <w:lang w:val="en-US"/>
+        </w:rPr>
+        <w:t>=1</w:t>
       </w:r>
     </w:p>
     <w:p>
       <w:pPr>
         <w:rPr>
-          <w:lang w:val="en-US"/>
+          <w:rFonts w:ascii="Courier New" w:hAnsi="Courier New" w:cs="Courier New"/>
+          <w:sz w:val="18"/>
+          <w:szCs w:val="18"/>
+          <w:lang w:val="de-CH"/>
         </w:rPr>
       </w:pPr>
       <w:r>
         <w:rPr>
-          <w:lang w:val="en-US"/>
-        </w:rPr>
-        <w:t>3</w:t>
+          <w:rFonts w:ascii="Courier New" w:hAnsi="Courier New" w:cs="Courier New"/>
+          <w:sz w:val="18"/>
+          <w:szCs w:val="18"/>
+          <w:lang w:val="de-CH"/>
+        </w:rPr>
+        <w:t xml:space="preserve">{@include </w:t>
+      </w:r>
+      <w:r>
+        <w:rPr>
+          <w:rFonts w:ascii="Courier New" w:hAnsi="Courier New" w:cs="Courier New"/>
+          <w:sz w:val="18"/>
+          <w:szCs w:val="18"/>
+          <w:lang w:val="de-CH"/>
+        </w:rPr>
+        <w:t>[</w:t>
+      </w:r>
+      <w:proofErr w:type="spellStart"/>
+      <w:r>
+        <w:rPr>
+          <w:rFonts w:ascii="Courier New" w:hAnsi="Courier New" w:cs="Courier New"/>
+          <w:sz w:val="18"/>
+          <w:szCs w:val="18"/>
+          <w:lang w:val="de-CH"/>
+        </w:rPr>
+        <w:t>verbatim</w:t>
+      </w:r>
+      <w:proofErr w:type="spellEnd"/>
+      <w:r>
+        <w:rPr>
+          <w:rFonts w:ascii="Courier New" w:hAnsi="Courier New" w:cs="Courier New"/>
+          <w:sz w:val="18"/>
+          <w:szCs w:val="18"/>
+          <w:lang w:val="de-CH"/>
+        </w:rPr>
+        <w:t xml:space="preserve">] </w:t>
+      </w:r>
+      <w:r>
+        <w:rPr>
+          <w:rFonts w:ascii="Courier New" w:hAnsi="Courier New" w:cs="Courier New"/>
+          <w:sz w:val="18"/>
+          <w:szCs w:val="18"/>
+          <w:lang w:val="de-CH"/>
+        </w:rPr>
+        <w:t>../../../</w:t>
+      </w:r>
+      <w:proofErr w:type="spellStart"/>
+      <w:r>
+        <w:rPr>
+          <w:rFonts w:ascii="Courier New" w:hAnsi="Courier New" w:cs="Courier New"/>
+          <w:sz w:val="18"/>
+          <w:szCs w:val="18"/>
+          <w:lang w:val="de-CH"/>
+        </w:rPr>
+        <w:t>pom.xml.jam</w:t>
+      </w:r>
+      <w:proofErr w:type="spellEnd"/>
+      <w:r>
+        <w:rPr>
+          <w:rFonts w:ascii="Courier New" w:hAnsi="Courier New" w:cs="Courier New"/>
+          <w:sz w:val="18"/>
+          <w:szCs w:val="18"/>
+          <w:lang w:val="de-CH"/>
+        </w:rPr>
+        <w:t>}</w:t>
+      </w:r>
+      <w:r>
+        <w:rPr>
+          <w:rFonts w:ascii="Courier New" w:hAnsi="Courier New" w:cs="Courier New"/>
+          <w:sz w:val="18"/>
+          <w:szCs w:val="18"/>
+          <w:lang w:val="de-CH"/>
+        </w:rPr>
+        <w:t>}</w:t>
       </w:r>
     </w:p>
     <w:p>
       <w:pPr>
-        <w:rPr>
-          <w:lang w:val="en-US"/>
+        <w:tabs>
+          <w:tab w:val="left" w:leader="underscore" w:pos="8505"/>
+        </w:tabs>
+        <w:rPr>
+          <w:lang w:val="de-CH"/>
         </w:rPr>
       </w:pPr>
-      <w:proofErr w:type="gramStart"/>
-      <w:r>
-        <w:rPr>
-          <w:lang w:val="en-US"/>
-        </w:rPr>
-        <w:t>}</w:t>
-      </w:r>
-      <w:r>
-        <w:rPr>
-          <w:b/>
-          <w:bCs/>
-          <w:lang w:val="en-US"/>
-        </w:rPr>
-        <w:t>{</w:t>
-      </w:r>
-      <w:proofErr w:type="spellStart"/>
-      <w:proofErr w:type="gramEnd"/>
-      <w:r>
-        <w:rPr>
-          <w:b/>
-          <w:bCs/>
-          <w:lang w:val="en-US"/>
-        </w:rPr>
-        <w:t>jamal</w:t>
-      </w:r>
-      <w:proofErr w:type="spellEnd"/>
-      <w:r>
-        <w:rPr>
-          <w:b/>
-          <w:bCs/>
-          <w:lang w:val="en-US"/>
-        </w:rPr>
-        <w:t>}</w:t>
-      </w:r>
-      <w:r>
-        <w:rPr>
-          <w:lang w:val="en-US"/>
-        </w:rPr>
-        <w:t xml:space="preserve"> </w:t>
-      </w:r>
-      <w:r>
-        <w:rPr>
-          <w:lang w:val="en-US"/>
-        </w:rPr>
-        <w:t xml:space="preserve">processed </w:t>
-      </w:r>
-      <w:r>
-        <w:rPr>
-          <w:i/>
-          <w:iCs/>
-          <w:lang w:val="en-US"/>
-        </w:rPr>
-        <w:t>document</w:t>
-      </w:r>
-      <w:r>
-        <w:rPr>
-          <w:lang w:val="en-US"/>
-        </w:rPr>
-        <w:t>.</w:t>
-      </w:r>
-    </w:p>
-    <w:p>
-      <w:pPr>
-        <w:rPr>
-          <w:lang w:val="en-US"/>
-        </w:rPr>
-      </w:pPr>
-    </w:p>
-    <w:p>
-      <w:pPr>
-        <w:rPr>
-          <w:lang w:val="en-US"/>
-        </w:rPr>
-      </w:pPr>
-      <w:proofErr w:type="spellStart"/>
-      <w:r>
-        <w:rPr>
-          <w:lang w:val="en-US"/>
-        </w:rPr>
-        <w:t>Wouw</w:t>
-      </w:r>
-      <w:proofErr w:type="spellEnd"/>
-      <w:r>
-        <w:rPr>
-          <w:i/>
-          <w:iCs/>
-          <w:u w:val="double"/>
-          <w:lang w:val="en-US"/>
-        </w:rPr>
-        <w:t>{</w:t>
-      </w:r>
-      <w:proofErr w:type="spellStart"/>
-      <w:r>
-        <w:rPr>
-          <w:lang w:val="en-US"/>
-        </w:rPr>
-        <w:t>jamal</w:t>
-      </w:r>
-      <w:proofErr w:type="spellEnd"/>
-      <w:r>
-        <w:rPr>
-          <w:lang w:val="en-US"/>
-        </w:rPr>
-        <w:t>}</w:t>
+      <w:r>
+        <w:rPr>
+          <w:lang w:val="de-CH"/>
+        </w:rPr>
+        <w:tab/>
       </w:r>
     </w:p>
     <w:sectPr>

</xml_diff>

<commit_message>
demo.docx added, test converts Processor documentation was extended Special indexOf implementation added to XWPFInput
Signed-off-by: Peter Verhas <peter@verhas.com>
</commit_message>
<xml_diff>
--- a/jamal-word/src/test/resources/sample.docx
+++ b/jamal-word/src/test/resources/sample.docx
@@ -624,7 +624,25 @@
           <w:iCs/>
           <w:lang w:val="en-US"/>
         </w:rPr>
-        <w:t>{@ident }</w:t>
+        <w:t>{@</w:t>
+      </w:r>
+      <w:proofErr w:type="gramStart"/>
+      <w:r>
+        <w:rPr>
+          <w:i/>
+          <w:iCs/>
+          <w:lang w:val="en-US"/>
+        </w:rPr>
+        <w:t>ident }</w:t>
+      </w:r>
+      <w:proofErr w:type="gramEnd"/>
+      <w:r>
+        <w:rPr>
+          <w:i/>
+          <w:iCs/>
+          <w:lang w:val="en-US"/>
+        </w:rPr>
+        <w:t>{@escape* ``{this is as it is }}``}</w:t>
       </w:r>
       <w:r>
         <w:rPr>
@@ -972,6 +990,24 @@
               </w:rPr>
               <w:t>D11</w:t>
             </w:r>
+            <w:r>
+              <w:rPr>
+                <w:lang w:val="en-US"/>
+              </w:rPr>
+              <w:t>{@escape* ``{this is as it is</w:t>
+            </w:r>
+            <w:r>
+              <w:rPr>
+                <w:lang w:val="en-US"/>
+              </w:rPr>
+              <w:t xml:space="preserve"> again</w:t>
+            </w:r>
+            <w:r>
+              <w:rPr>
+                <w:lang w:val="en-US"/>
+              </w:rPr>
+              <w:t xml:space="preserve"> }}``}</w:t>
+            </w:r>
           </w:p>
         </w:tc>
         <w:tc>
@@ -1165,7 +1201,7 @@
           <w:rFonts w:ascii="Courier New" w:hAnsi="Courier New" w:cs="Courier New"/>
           <w:sz w:val="18"/>
           <w:szCs w:val="18"/>
-          <w:lang w:val="de-CH"/>
+          <w:lang w:val="en-US"/>
         </w:rPr>
       </w:pPr>
       <w:r>
@@ -1173,7 +1209,7 @@
           <w:rFonts w:ascii="Courier New" w:hAnsi="Courier New" w:cs="Courier New"/>
           <w:sz w:val="18"/>
           <w:szCs w:val="18"/>
-          <w:lang w:val="de-CH"/>
+          <w:lang w:val="en-US"/>
         </w:rPr>
         <w:t xml:space="preserve">{@include </w:t>
       </w:r>
@@ -1182,65 +1218,45 @@
           <w:rFonts w:ascii="Courier New" w:hAnsi="Courier New" w:cs="Courier New"/>
           <w:sz w:val="18"/>
           <w:szCs w:val="18"/>
-          <w:lang w:val="de-CH"/>
-        </w:rPr>
-        <w:t>[</w:t>
-      </w:r>
-      <w:proofErr w:type="spellStart"/>
+          <w:lang w:val="en-US"/>
+        </w:rPr>
+        <w:t xml:space="preserve">[verbatim] </w:t>
+      </w:r>
       <w:r>
         <w:rPr>
           <w:rFonts w:ascii="Courier New" w:hAnsi="Courier New" w:cs="Courier New"/>
           <w:sz w:val="18"/>
           <w:szCs w:val="18"/>
-          <w:lang w:val="de-CH"/>
-        </w:rPr>
-        <w:t>verbatim</w:t>
-      </w:r>
-      <w:proofErr w:type="spellEnd"/>
+          <w:lang w:val="en-US"/>
+        </w:rPr>
+        <w:t>../../../</w:t>
+      </w:r>
+      <w:proofErr w:type="spellStart"/>
       <w:r>
         <w:rPr>
           <w:rFonts w:ascii="Courier New" w:hAnsi="Courier New" w:cs="Courier New"/>
           <w:sz w:val="18"/>
           <w:szCs w:val="18"/>
-          <w:lang w:val="de-CH"/>
-        </w:rPr>
-        <w:t xml:space="preserve">] </w:t>
-      </w:r>
+          <w:lang w:val="en-US"/>
+        </w:rPr>
+        <w:t>pom.xml.jam</w:t>
+      </w:r>
+      <w:proofErr w:type="spellEnd"/>
       <w:r>
         <w:rPr>
           <w:rFonts w:ascii="Courier New" w:hAnsi="Courier New" w:cs="Courier New"/>
           <w:sz w:val="18"/>
           <w:szCs w:val="18"/>
-          <w:lang w:val="de-CH"/>
-        </w:rPr>
-        <w:t>../../../</w:t>
-      </w:r>
-      <w:proofErr w:type="spellStart"/>
+          <w:lang w:val="en-US"/>
+        </w:rPr>
+        <w:t>}</w:t>
+      </w:r>
       <w:r>
         <w:rPr>
           <w:rFonts w:ascii="Courier New" w:hAnsi="Courier New" w:cs="Courier New"/>
           <w:sz w:val="18"/>
           <w:szCs w:val="18"/>
-          <w:lang w:val="de-CH"/>
-        </w:rPr>
-        <w:t>pom.xml.jam</w:t>
-      </w:r>
-      <w:proofErr w:type="spellEnd"/>
-      <w:r>
-        <w:rPr>
-          <w:rFonts w:ascii="Courier New" w:hAnsi="Courier New" w:cs="Courier New"/>
-          <w:sz w:val="18"/>
-          <w:szCs w:val="18"/>
-          <w:lang w:val="de-CH"/>
-        </w:rPr>
-        <w:t>}</w:t>
-      </w:r>
-      <w:r>
-        <w:rPr>
-          <w:rFonts w:ascii="Courier New" w:hAnsi="Courier New" w:cs="Courier New"/>
-          <w:sz w:val="18"/>
-          <w:szCs w:val="18"/>
-          <w:lang w:val="de-CH"/>
+          <w:lang w:val="en-US"/>
         </w:rPr>
         <w:t>}</w:t>
       </w:r>
@@ -1251,12 +1267,12 @@
           <w:tab w:val="left" w:leader="underscore" w:pos="8505"/>
         </w:tabs>
         <w:rPr>
-          <w:lang w:val="de-CH"/>
+          <w:lang w:val="en-US"/>
         </w:rPr>
       </w:pPr>
       <w:r>
         <w:rPr>
-          <w:lang w:val="de-CH"/>
+          <w:lang w:val="en-US"/>
         </w:rPr>
         <w:tab/>
       </w:r>

</xml_diff>

<commit_message>
docx macros were developed, only terminals there is a preparation for intermediary macros bug is fixed in XWPFInput that caused index out of range exception
Signed-off-by: Peter Verhas <peter@verhas.com>
</commit_message>
<xml_diff>
--- a/jamal-word/src/test/resources/sample.docx
+++ b/jamal-word/src/test/resources/sample.docx
@@ -632,7 +632,31 @@
           <w:iCs/>
           <w:lang w:val="en-US"/>
         </w:rPr>
-        <w:t>{@escape* ``{this is as it is }}``}</w:t>
+        <w:t xml:space="preserve">{@escape* ``{this is as it </w:t>
+      </w:r>
+      <w:commentRangeStart w:id="1"/>
+      <w:r>
+        <w:rPr>
+          <w:i/>
+          <w:iCs/>
+          <w:lang w:val="en-US"/>
+        </w:rPr>
+        <w:t>is</w:t>
+      </w:r>
+      <w:commentRangeEnd w:id="1"/>
+      <w:r>
+        <w:rPr>
+          <w:rStyle w:val="CommentReference"/>
+        </w:rPr>
+        <w:commentReference w:id="1"/>
+      </w:r>
+      <w:r>
+        <w:rPr>
+          <w:i/>
+          <w:iCs/>
+          <w:lang w:val="en-US"/>
+        </w:rPr>
+        <w:t xml:space="preserve"> }}``}</w:t>
       </w:r>
       <w:r>
         <w:rPr>
@@ -648,7 +672,57 @@
           <w:iCs/>
           <w:lang w:val="en-US"/>
         </w:rPr>
-        <w:t>{@docx:readOnly pass="abracadabra" algo=SHA512}</w:t>
+        <w:t>{@docx:</w:t>
+      </w:r>
+      <w:r>
+        <w:rPr>
+          <w:i/>
+          <w:iCs/>
+          <w:lang w:val="en-US"/>
+        </w:rPr>
+        <w:t xml:space="preserve">protect </w:t>
+      </w:r>
+      <w:r>
+        <w:rPr>
+          <w:i/>
+          <w:iCs/>
+          <w:lang w:val="en-US"/>
+        </w:rPr>
+        <w:t>track</w:t>
+      </w:r>
+      <w:r>
+        <w:rPr>
+          <w:i/>
+          <w:iCs/>
+          <w:lang w:val="en-US"/>
+        </w:rPr>
+        <w:t xml:space="preserve"> pass="abracadabra" algo=SHA512}</w:t>
+      </w:r>
+      <w:r>
+        <w:rPr>
+          <w:i/>
+          <w:iCs/>
+          <w:lang w:val="en-US"/>
+        </w:rPr>
+        <w:t>{@docx:trackChanges</w:t>
+      </w:r>
+      <w:ins w:id="2" w:author="Peter Verhas" w:date="2022-03-04T21:00:00Z">
+        <w:r>
+          <w:rPr>
+            <w:i/>
+            <w:iCs/>
+            <w:lang w:val="en-US"/>
+          </w:rPr>
+          <w:t xml:space="preserve"> off</w:t>
+        </w:r>
+      </w:ins>
+      <w:r>
+        <w:rPr>
+          <w:i/>
+          <w:iCs/>
+          <w:lang w:val="en-US"/>
+        </w:rPr>
+        <w:t>}</w:t>
       </w:r>
       <w:r>
         <w:rPr>
@@ -927,7 +1001,7 @@
                     <pic:cNvPicPr/>
                   </pic:nvPicPr>
                   <pic:blipFill>
-                    <a:blip r:embed="rId4" cstate="print">
+                    <a:blip r:embed="rId8" cstate="print">
                       <a:extLst>
                         <a:ext uri="{28A0092B-C50C-407E-A947-70E740481C1C}">
                           <a14:useLocalDpi xmlns:a14="http://schemas.microsoft.com/office/drawing/2010/main" val="0"/>
@@ -1096,7 +1170,7 @@
           <w:lang w:val="en-US"/>
         </w:rPr>
       </w:pPr>
-      <w:bookmarkStart w:id="1" w:name="_Hlk96004806"/>
+      <w:bookmarkStart w:id="3" w:name="_Hlk96004806"/>
       <w:r>
         <w:rPr>
           <w:lang w:val="en-US"/>
@@ -1137,7 +1211,7 @@
         <w:tab/>
       </w:r>
     </w:p>
-    <w:bookmarkEnd w:id="1"/>
+    <w:bookmarkEnd w:id="3"/>
     <w:p>
       <w:pPr>
         <w:rPr>
@@ -1283,6 +1357,55 @@
     </w:sectPr>
   </w:body>
 </w:document>
+</file>
+
+<file path=word/comments.xml><?xml version="1.0" encoding="utf-8"?>
+<w:comments xmlns:wpc="http://schemas.microsoft.com/office/word/2010/wordprocessingCanvas" xmlns:cx="http://schemas.microsoft.com/office/drawing/2014/chartex" xmlns:cx1="http://schemas.microsoft.com/office/drawing/2015/9/8/chartex" xmlns:cx2="http://schemas.microsoft.com/office/drawing/2015/10/21/chartex" xmlns:cx3="http://schemas.microsoft.com/office/drawing/2016/5/9/chartex" xmlns:cx4="http://schemas.microsoft.com/office/drawing/2016/5/10/chartex" xmlns:cx5="http://schemas.microsoft.com/office/drawing/2016/5/11/chartex" xmlns:cx6="http://schemas.microsoft.com/office/drawing/2016/5/12/chartex" xmlns:cx7="http://schemas.microsoft.com/office/drawing/2016/5/13/chartex" xmlns:cx8="http://schemas.microsoft.com/office/drawing/2016/5/14/chartex" xmlns:mc="http://schemas.openxmlformats.org/markup-compatibility/2006" xmlns:aink="http://schemas.microsoft.com/office/drawing/2016/ink" xmlns:am3d="http://schemas.microsoft.com/office/drawing/2017/model3d" xmlns:o="urn:schemas-microsoft-com:office:office" xmlns:r="http://schemas.openxmlformats.org/officeDocument/2006/relationships" xmlns:m="http://schemas.openxmlformats.org/officeDocument/2006/math" xmlns:v="urn:schemas-microsoft-com:vml" xmlns:wp14="http://schemas.microsoft.com/office/word/2010/wordprocessingDrawing" xmlns:wp="http://schemas.openxmlformats.org/drawingml/2006/wordprocessingDrawing" xmlns:w10="urn:schemas-microsoft-com:office:word" xmlns:w="http://schemas.openxmlformats.org/wordprocessingml/2006/main" xmlns:w14="http://schemas.microsoft.com/office/word/2010/wordml" xmlns:w15="http://schemas.microsoft.com/office/word/2012/wordml" xmlns:w16cex="http://schemas.microsoft.com/office/word/2018/wordml/cex" xmlns:w16cid="http://schemas.microsoft.com/office/word/2016/wordml/cid" xmlns:w16="http://schemas.microsoft.com/office/word/2018/wordml" xmlns:w16sdtdh="http://schemas.microsoft.com/office/word/2020/wordml/sdtdatahash" xmlns:w16se="http://schemas.microsoft.com/office/word/2015/wordml/symex" xmlns:wpg="http://schemas.microsoft.com/office/word/2010/wordprocessingGroup" xmlns:wpi="http://schemas.microsoft.com/office/word/2010/wordprocessingInk" xmlns:wne="http://schemas.microsoft.com/office/word/2006/wordml" xmlns:wps="http://schemas.microsoft.com/office/word/2010/wordprocessingShape" mc:Ignorable="w14 w15 w16se w16cid w16 w16cex w16sdtdh wp14">
+  <w:comment w:id="1" w:author="Peter Verhas" w:date="2022-03-04T16:46:00Z" w:initials="PV">
+    <w:p>
+      <w:pPr>
+        <w:pStyle w:val="CommentText"/>
+      </w:pPr>
+      <w:r>
+        <w:rPr>
+          <w:rStyle w:val="CommentReference"/>
+        </w:rPr>
+        <w:annotationRef/>
+      </w:r>
+      <w:proofErr w:type="spellStart"/>
+      <w:r>
+        <w:t>zsizsima</w:t>
+      </w:r>
+      <w:proofErr w:type="spellEnd"/>
+    </w:p>
+  </w:comment>
+</w:comments>
+</file>
+
+<file path=word/commentsExtended.xml><?xml version="1.0" encoding="utf-8"?>
+<w15:commentsEx xmlns:wpc="http://schemas.microsoft.com/office/word/2010/wordprocessingCanvas" xmlns:cx="http://schemas.microsoft.com/office/drawing/2014/chartex" xmlns:cx1="http://schemas.microsoft.com/office/drawing/2015/9/8/chartex" xmlns:cx2="http://schemas.microsoft.com/office/drawing/2015/10/21/chartex" xmlns:cx3="http://schemas.microsoft.com/office/drawing/2016/5/9/chartex" xmlns:cx4="http://schemas.microsoft.com/office/drawing/2016/5/10/chartex" xmlns:cx5="http://schemas.microsoft.com/office/drawing/2016/5/11/chartex" xmlns:cx6="http://schemas.microsoft.com/office/drawing/2016/5/12/chartex" xmlns:cx7="http://schemas.microsoft.com/office/drawing/2016/5/13/chartex" xmlns:cx8="http://schemas.microsoft.com/office/drawing/2016/5/14/chartex" xmlns:mc="http://schemas.openxmlformats.org/markup-compatibility/2006" xmlns:aink="http://schemas.microsoft.com/office/drawing/2016/ink" xmlns:am3d="http://schemas.microsoft.com/office/drawing/2017/model3d" xmlns:o="urn:schemas-microsoft-com:office:office" xmlns:r="http://schemas.openxmlformats.org/officeDocument/2006/relationships" xmlns:m="http://schemas.openxmlformats.org/officeDocument/2006/math" xmlns:v="urn:schemas-microsoft-com:vml" xmlns:wp14="http://schemas.microsoft.com/office/word/2010/wordprocessingDrawing" xmlns:wp="http://schemas.openxmlformats.org/drawingml/2006/wordprocessingDrawing" xmlns:w10="urn:schemas-microsoft-com:office:word" xmlns:w="http://schemas.openxmlformats.org/wordprocessingml/2006/main" xmlns:w14="http://schemas.microsoft.com/office/word/2010/wordml" xmlns:w15="http://schemas.microsoft.com/office/word/2012/wordml" xmlns:w16cex="http://schemas.microsoft.com/office/word/2018/wordml/cex" xmlns:w16cid="http://schemas.microsoft.com/office/word/2016/wordml/cid" xmlns:w16="http://schemas.microsoft.com/office/word/2018/wordml" xmlns:w16sdtdh="http://schemas.microsoft.com/office/word/2020/wordml/sdtdatahash" xmlns:w16se="http://schemas.microsoft.com/office/word/2015/wordml/symex" xmlns:wpg="http://schemas.microsoft.com/office/word/2010/wordprocessingGroup" xmlns:wpi="http://schemas.microsoft.com/office/word/2010/wordprocessingInk" xmlns:wne="http://schemas.microsoft.com/office/word/2006/wordml" xmlns:wps="http://schemas.microsoft.com/office/word/2010/wordprocessingShape" mc:Ignorable="w14 w15 w16se w16cid w16 w16cex w16sdtdh wp14">
+  <w15:commentEx w15:paraId="6EEC5076" w15:done="0"/>
+</w15:commentsEx>
+</file>
+
+<file path=word/commentsExtensible.xml><?xml version="1.0" encoding="utf-8"?>
+<w16cex:commentsExtensible xmlns:wpc="http://schemas.microsoft.com/office/word/2010/wordprocessingCanvas" xmlns:cx="http://schemas.microsoft.com/office/drawing/2014/chartex" xmlns:cx1="http://schemas.microsoft.com/office/drawing/2015/9/8/chartex" xmlns:cx2="http://schemas.microsoft.com/office/drawing/2015/10/21/chartex" xmlns:cx3="http://schemas.microsoft.com/office/drawing/2016/5/9/chartex" xmlns:cx4="http://schemas.microsoft.com/office/drawing/2016/5/10/chartex" xmlns:cx5="http://schemas.microsoft.com/office/drawing/2016/5/11/chartex" xmlns:cx6="http://schemas.microsoft.com/office/drawing/2016/5/12/chartex" xmlns:cx7="http://schemas.microsoft.com/office/drawing/2016/5/13/chartex" xmlns:cx8="http://schemas.microsoft.com/office/drawing/2016/5/14/chartex" xmlns:mc="http://schemas.openxmlformats.org/markup-compatibility/2006" xmlns:aink="http://schemas.microsoft.com/office/drawing/2016/ink" xmlns:am3d="http://schemas.microsoft.com/office/drawing/2017/model3d" xmlns:o="urn:schemas-microsoft-com:office:office" xmlns:r="http://schemas.openxmlformats.org/officeDocument/2006/relationships" xmlns:m="http://schemas.openxmlformats.org/officeDocument/2006/math" xmlns:v="urn:schemas-microsoft-com:vml" xmlns:wp14="http://schemas.microsoft.com/office/word/2010/wordprocessingDrawing" xmlns:wp="http://schemas.openxmlformats.org/drawingml/2006/wordprocessingDrawing" xmlns:w10="urn:schemas-microsoft-com:office:word" xmlns:w="http://schemas.openxmlformats.org/wordprocessingml/2006/main" xmlns:w14="http://schemas.microsoft.com/office/word/2010/wordml" xmlns:w15="http://schemas.microsoft.com/office/word/2012/wordml" xmlns:w16cex="http://schemas.microsoft.com/office/word/2018/wordml/cex" xmlns:w16cid="http://schemas.microsoft.com/office/word/2016/wordml/cid" xmlns:w16="http://schemas.microsoft.com/office/word/2018/wordml" xmlns:w16sdtdh="http://schemas.microsoft.com/office/word/2020/wordml/sdtdatahash" xmlns:w16se="http://schemas.microsoft.com/office/word/2015/wordml/symex" xmlns:wpg="http://schemas.microsoft.com/office/word/2010/wordprocessingGroup" xmlns:wpi="http://schemas.microsoft.com/office/word/2010/wordprocessingInk" xmlns:wne="http://schemas.microsoft.com/office/word/2006/wordml" xmlns:wps="http://schemas.microsoft.com/office/word/2010/wordprocessingShape" mc:Ignorable="w14 w15 w16se w16cid w16 w16cex w16sdtdh wp14">
+  <w16cex:commentExtensible w16cex:durableId="25CCC0F8" w16cex:dateUtc="2022-03-04T15:46:00Z"/>
+</w16cex:commentsExtensible>
+</file>
+
+<file path=word/commentsIds.xml><?xml version="1.0" encoding="utf-8"?>
+<w16cid:commentsIds xmlns:wpc="http://schemas.microsoft.com/office/word/2010/wordprocessingCanvas" xmlns:cx="http://schemas.microsoft.com/office/drawing/2014/chartex" xmlns:cx1="http://schemas.microsoft.com/office/drawing/2015/9/8/chartex" xmlns:cx2="http://schemas.microsoft.com/office/drawing/2015/10/21/chartex" xmlns:cx3="http://schemas.microsoft.com/office/drawing/2016/5/9/chartex" xmlns:cx4="http://schemas.microsoft.com/office/drawing/2016/5/10/chartex" xmlns:cx5="http://schemas.microsoft.com/office/drawing/2016/5/11/chartex" xmlns:cx6="http://schemas.microsoft.com/office/drawing/2016/5/12/chartex" xmlns:cx7="http://schemas.microsoft.com/office/drawing/2016/5/13/chartex" xmlns:cx8="http://schemas.microsoft.com/office/drawing/2016/5/14/chartex" xmlns:mc="http://schemas.openxmlformats.org/markup-compatibility/2006" xmlns:aink="http://schemas.microsoft.com/office/drawing/2016/ink" xmlns:am3d="http://schemas.microsoft.com/office/drawing/2017/model3d" xmlns:o="urn:schemas-microsoft-com:office:office" xmlns:r="http://schemas.openxmlformats.org/officeDocument/2006/relationships" xmlns:m="http://schemas.openxmlformats.org/officeDocument/2006/math" xmlns:v="urn:schemas-microsoft-com:vml" xmlns:wp14="http://schemas.microsoft.com/office/word/2010/wordprocessingDrawing" xmlns:wp="http://schemas.openxmlformats.org/drawingml/2006/wordprocessingDrawing" xmlns:w10="urn:schemas-microsoft-com:office:word" xmlns:w="http://schemas.openxmlformats.org/wordprocessingml/2006/main" xmlns:w14="http://schemas.microsoft.com/office/word/2010/wordml" xmlns:w15="http://schemas.microsoft.com/office/word/2012/wordml" xmlns:w16cex="http://schemas.microsoft.com/office/word/2018/wordml/cex" xmlns:w16cid="http://schemas.microsoft.com/office/word/2016/wordml/cid" xmlns:w16="http://schemas.microsoft.com/office/word/2018/wordml" xmlns:w16sdtdh="http://schemas.microsoft.com/office/word/2020/wordml/sdtdatahash" xmlns:w16se="http://schemas.microsoft.com/office/word/2015/wordml/symex" xmlns:wpg="http://schemas.microsoft.com/office/word/2010/wordprocessingGroup" xmlns:wpi="http://schemas.microsoft.com/office/word/2010/wordprocessingInk" xmlns:wne="http://schemas.microsoft.com/office/word/2006/wordml" xmlns:wps="http://schemas.microsoft.com/office/word/2010/wordprocessingShape" mc:Ignorable="w14 w15 w16se w16cid w16 w16cex w16sdtdh wp14">
+  <w16cid:commentId w16cid:paraId="6EEC5076" w16cid:durableId="25CCC0F8"/>
+</w16cid:commentsIds>
+</file>
+
+<file path=word/people.xml><?xml version="1.0" encoding="utf-8"?>
+<w15:people xmlns:wpc="http://schemas.microsoft.com/office/word/2010/wordprocessingCanvas" xmlns:cx="http://schemas.microsoft.com/office/drawing/2014/chartex" xmlns:cx1="http://schemas.microsoft.com/office/drawing/2015/9/8/chartex" xmlns:cx2="http://schemas.microsoft.com/office/drawing/2015/10/21/chartex" xmlns:cx3="http://schemas.microsoft.com/office/drawing/2016/5/9/chartex" xmlns:cx4="http://schemas.microsoft.com/office/drawing/2016/5/10/chartex" xmlns:cx5="http://schemas.microsoft.com/office/drawing/2016/5/11/chartex" xmlns:cx6="http://schemas.microsoft.com/office/drawing/2016/5/12/chartex" xmlns:cx7="http://schemas.microsoft.com/office/drawing/2016/5/13/chartex" xmlns:cx8="http://schemas.microsoft.com/office/drawing/2016/5/14/chartex" xmlns:mc="http://schemas.openxmlformats.org/markup-compatibility/2006" xmlns:aink="http://schemas.microsoft.com/office/drawing/2016/ink" xmlns:am3d="http://schemas.microsoft.com/office/drawing/2017/model3d" xmlns:o="urn:schemas-microsoft-com:office:office" xmlns:r="http://schemas.openxmlformats.org/officeDocument/2006/relationships" xmlns:m="http://schemas.openxmlformats.org/officeDocument/2006/math" xmlns:v="urn:schemas-microsoft-com:vml" xmlns:wp14="http://schemas.microsoft.com/office/word/2010/wordprocessingDrawing" xmlns:wp="http://schemas.openxmlformats.org/drawingml/2006/wordprocessingDrawing" xmlns:w10="urn:schemas-microsoft-com:office:word" xmlns:w="http://schemas.openxmlformats.org/wordprocessingml/2006/main" xmlns:w14="http://schemas.microsoft.com/office/word/2010/wordml" xmlns:w15="http://schemas.microsoft.com/office/word/2012/wordml" xmlns:w16cex="http://schemas.microsoft.com/office/word/2018/wordml/cex" xmlns:w16cid="http://schemas.microsoft.com/office/word/2016/wordml/cid" xmlns:w16="http://schemas.microsoft.com/office/word/2018/wordml" xmlns:w16sdtdh="http://schemas.microsoft.com/office/word/2020/wordml/sdtdatahash" xmlns:w16se="http://schemas.microsoft.com/office/word/2015/wordml/symex" xmlns:wpg="http://schemas.microsoft.com/office/word/2010/wordprocessingGroup" xmlns:wpi="http://schemas.microsoft.com/office/word/2010/wordprocessingInk" xmlns:wne="http://schemas.microsoft.com/office/word/2006/wordml" xmlns:wps="http://schemas.microsoft.com/office/word/2010/wordprocessingShape" mc:Ignorable="w14 w15 w16se w16cid w16 w16cex w16sdtdh wp14">
+  <w15:person w15:author="Peter Verhas">
+    <w15:presenceInfo w15:providerId="Windows Live" w15:userId="e5b34a1d59189828"/>
+  </w15:person>
+</w15:people>
 </file>
 
 <file path=word/styles.xml><?xml version="1.0" encoding="utf-8"?>
@@ -1793,6 +1916,16 @@
       </w:tblBorders>
     </w:tblPr>
   </w:style>
+  <w:style w:type="paragraph" w:styleId="Revision">
+    <w:name w:val="Revision"/>
+    <w:hidden/>
+    <w:uiPriority w:val="99"/>
+    <w:semiHidden/>
+    <w:rsid w:val="00EA6346"/>
+    <w:rPr>
+      <w:lang w:val="hu-HU"/>
+    </w:rPr>
+  </w:style>
 </w:styles>
 </file>
 

</xml_diff>

<commit_message>
docx include can include paragraphs and then process them
Signed-off-by: Peter Verhas <peter@verhas.com>
</commit_message>
<xml_diff>
--- a/jamal-word/src/test/resources/sample.docx
+++ b/jamal-word/src/test/resources/sample.docx
@@ -624,8 +624,18 @@
           <w:iCs/>
           <w:lang w:val="en-US"/>
         </w:rPr>
-        <w:t>{@ident }</w:t>
-      </w:r>
+        <w:t>{@</w:t>
+      </w:r>
+      <w:proofErr w:type="gramStart"/>
+      <w:r>
+        <w:rPr>
+          <w:i/>
+          <w:iCs/>
+          <w:lang w:val="en-US"/>
+        </w:rPr>
+        <w:t>ident }</w:t>
+      </w:r>
+      <w:proofErr w:type="gramEnd"/>
       <w:r>
         <w:rPr>
           <w:i/>
@@ -658,29 +668,98 @@
         </w:rPr>
         <w:t xml:space="preserve"> }}``}</w:t>
       </w:r>
-      <w:r>
-        <w:rPr>
-          <w:i/>
-          <w:iCs/>
-          <w:lang w:val="en-US"/>
-        </w:rPr>
-        <w:br/>
-      </w:r>
-      <w:r>
-        <w:rPr>
-          <w:i/>
-          <w:iCs/>
-          <w:lang w:val="en-US"/>
-        </w:rPr>
-        <w:t>{@docx:</w:t>
-      </w:r>
-      <w:r>
-        <w:rPr>
-          <w:i/>
-          <w:iCs/>
-          <w:lang w:val="en-US"/>
-        </w:rPr>
-        <w:t xml:space="preserve">protect </w:t>
+    </w:p>
+    <w:p>
+      <w:pPr>
+        <w:rPr>
+          <w:i/>
+          <w:iCs/>
+          <w:lang w:val="en-US"/>
+        </w:rPr>
+      </w:pPr>
+      <w:r>
+        <w:rPr>
+          <w:i/>
+          <w:iCs/>
+          <w:lang w:val="en-US"/>
+        </w:rPr>
+        <w:t xml:space="preserve">{@docx:text this is </w:t>
+      </w:r>
+      <w:r>
+        <w:rPr>
+          <w:i/>
+          <w:iCs/>
+          <w:lang w:val="en-US"/>
+        </w:rPr>
+        <w:t>twice</w:t>
+      </w:r>
+      <w:r>
+        <w:rPr>
+          <w:i/>
+          <w:iCs/>
+          <w:lang w:val="en-US"/>
+        </w:rPr>
+        <w:t>}</w:t>
+      </w:r>
+    </w:p>
+    <w:p>
+      <w:pPr>
+        <w:rPr>
+          <w:i/>
+          <w:iCs/>
+          <w:lang w:val="en-US"/>
+        </w:rPr>
+      </w:pPr>
+      <w:r>
+        <w:rPr>
+          <w:i/>
+          <w:iCs/>
+          <w:lang w:val="en-US"/>
+        </w:rPr>
+        <w:t>{@docx:include inc.docx}</w:t>
+      </w:r>
+    </w:p>
+    <w:p>
+      <w:pPr>
+        <w:rPr>
+          <w:i/>
+          <w:iCs/>
+          <w:lang w:val="en-US"/>
+        </w:rPr>
+      </w:pPr>
+      <w:r>
+        <w:rPr>
+          <w:i/>
+          <w:iCs/>
+          <w:lang w:val="en-US"/>
+        </w:rPr>
+        <w:t>{@</w:t>
+      </w:r>
+      <w:proofErr w:type="gramStart"/>
+      <w:r>
+        <w:rPr>
+          <w:i/>
+          <w:iCs/>
+          <w:lang w:val="en-US"/>
+        </w:rPr>
+        <w:t>docx:</w:t>
+      </w:r>
+      <w:r>
+        <w:rPr>
+          <w:i/>
+          <w:iCs/>
+          <w:lang w:val="en-US"/>
+        </w:rPr>
+        <w:t>protect</w:t>
+      </w:r>
+      <w:proofErr w:type="gramEnd"/>
+      <w:r>
+        <w:rPr>
+          <w:i/>
+          <w:iCs/>
+          <w:lang w:val="en-US"/>
+        </w:rPr>
+        <w:t xml:space="preserve"> </w:t>
       </w:r>
       <w:r>
         <w:rPr>
@@ -874,18 +953,18 @@
     <w:p>
       <w:pPr>
         <w:rPr>
-          <w:lang w:val="de-CH"/>
+          <w:lang w:val="en-US"/>
         </w:rPr>
       </w:pPr>
       <w:r>
         <w:rPr>
-          <w:lang w:val="de-CH"/>
+          <w:lang w:val="en-US"/>
         </w:rPr>
         <w:t>J</w:t>
       </w:r>
       <w:r>
         <w:rPr>
-          <w:lang w:val="de-CH"/>
+          <w:lang w:val="en-US"/>
         </w:rPr>
         <w:t>amal</w:t>
       </w:r>
@@ -1066,7 +1145,21 @@
               <w:rPr>
                 <w:lang w:val="en-US"/>
               </w:rPr>
-              <w:t>{@escape* ``{this is as it is</w:t>
+              <w:t>{@escape* `</w:t>
+            </w:r>
+            <w:proofErr w:type="gramStart"/>
+            <w:r>
+              <w:rPr>
+                <w:lang w:val="en-US"/>
+              </w:rPr>
+              <w:t>`{</w:t>
+            </w:r>
+            <w:proofErr w:type="gramEnd"/>
+            <w:r>
+              <w:rPr>
+                <w:lang w:val="en-US"/>
+              </w:rPr>
+              <w:t>this is as it is</w:t>
             </w:r>
             <w:r>
               <w:rPr>
@@ -1372,11 +1465,9 @@
         </w:rPr>
         <w:annotationRef/>
       </w:r>
-      <w:proofErr w:type="spellStart"/>
       <w:r>
         <w:t>zsizsima</w:t>
       </w:r>
-      <w:proofErr w:type="spellEnd"/>
     </w:p>
   </w:comment>
 </w:comments>

</xml_diff>

<commit_message>
DICX concurrent iterator was fixed
Signed-off-by: Peter Verhas <peter@verhas.com>
</commit_message>
<xml_diff>
--- a/jamal-word/src/test/resources/sample.docx
+++ b/jamal-word/src/test/resources/sample.docx
@@ -910,12 +910,6 @@
           <w:lang w:val="en-US"/>
         </w:rPr>
         <w:t>`</w:t>
-      </w:r>
-      <w:r>
-        <w:rPr>
-          <w:lang w:val="en-US"/>
-        </w:rPr>
-        <w:t>{</w:t>
       </w:r>
       <w:proofErr w:type="spellStart"/>
       <w:r>

</xml_diff>

<commit_message>
context can provide position setter for callback classes processor provides position setter to callback classes docx include can properly include tables and tables in tables concurrent iterator can be set during iteration
Signed-off-by: Peter Verhas <peter@verhas.com>
</commit_message>
<xml_diff>
--- a/jamal-word/src/test/resources/sample.docx
+++ b/jamal-word/src/test/resources/sample.docx
@@ -716,7 +716,25 @@
           <w:iCs/>
           <w:lang w:val="en-US"/>
         </w:rPr>
-        <w:t>{@docx:include inc.docx}</w:t>
+        <w:t>{@</w:t>
+      </w:r>
+      <w:proofErr w:type="gramStart"/>
+      <w:r>
+        <w:rPr>
+          <w:i/>
+          <w:iCs/>
+          <w:lang w:val="en-US"/>
+        </w:rPr>
+        <w:t>docx:include</w:t>
+      </w:r>
+      <w:proofErr w:type="gramEnd"/>
+      <w:r>
+        <w:rPr>
+          <w:i/>
+          <w:iCs/>
+          <w:lang w:val="en-US"/>
+        </w:rPr>
+        <w:t xml:space="preserve"> inc.docx}</w:t>
       </w:r>
     </w:p>
     <w:p>

</xml_diff>

<commit_message>
jbang template and sh template does not need the version, it is read from version.jim top level in modules.jim asciidoc was moved from macros to embed, it was a mistake various typos fixed NullMacro.java implements the {} to escape the opening string on the top level macros can use logging via the processor jamal.sh generation uses the dependency plugin to collect all jars from the maven repo jamal-cmd depends on all macro modules and can be used that way
</commit_message>
<xml_diff>
--- a/jamal-word/src/test/resources/sample.docx
+++ b/jamal-word/src/test/resources/sample.docx
@@ -1,6 +1,6 @@
 
 <file path=word/document.xml><?xml version="1.0" encoding="utf-8"?>
-<w:document xmlns:wpc="http://schemas.microsoft.com/office/word/2010/wordprocessingCanvas" xmlns:cx="http://schemas.microsoft.com/office/drawing/2014/chartex" xmlns:cx1="http://schemas.microsoft.com/office/drawing/2015/9/8/chartex" xmlns:cx2="http://schemas.microsoft.com/office/drawing/2015/10/21/chartex" xmlns:cx3="http://schemas.microsoft.com/office/drawing/2016/5/9/chartex" xmlns:cx4="http://schemas.microsoft.com/office/drawing/2016/5/10/chartex" xmlns:cx5="http://schemas.microsoft.com/office/drawing/2016/5/11/chartex" xmlns:cx6="http://schemas.microsoft.com/office/drawing/2016/5/12/chartex" xmlns:cx7="http://schemas.microsoft.com/office/drawing/2016/5/13/chartex" xmlns:cx8="http://schemas.microsoft.com/office/drawing/2016/5/14/chartex" xmlns:mc="http://schemas.openxmlformats.org/markup-compatibility/2006" xmlns:aink="http://schemas.microsoft.com/office/drawing/2016/ink" xmlns:am3d="http://schemas.microsoft.com/office/drawing/2017/model3d" xmlns:o="urn:schemas-microsoft-com:office:office" xmlns:r="http://schemas.openxmlformats.org/officeDocument/2006/relationships" xmlns:m="http://schemas.openxmlformats.org/officeDocument/2006/math" xmlns:v="urn:schemas-microsoft-com:vml" xmlns:wp14="http://schemas.microsoft.com/office/word/2010/wordprocessingDrawing" xmlns:wp="http://schemas.openxmlformats.org/drawingml/2006/wordprocessingDrawing" xmlns:w10="urn:schemas-microsoft-com:office:word" xmlns:w="http://schemas.openxmlformats.org/wordprocessingml/2006/main" xmlns:w14="http://schemas.microsoft.com/office/word/2010/wordml" xmlns:w15="http://schemas.microsoft.com/office/word/2012/wordml" xmlns:w16cex="http://schemas.microsoft.com/office/word/2018/wordml/cex" xmlns:w16cid="http://schemas.microsoft.com/office/word/2016/wordml/cid" xmlns:w16="http://schemas.microsoft.com/office/word/2018/wordml" xmlns:w16sdtdh="http://schemas.microsoft.com/office/word/2020/wordml/sdtdatahash" xmlns:w16se="http://schemas.microsoft.com/office/word/2015/wordml/symex" xmlns:wpg="http://schemas.microsoft.com/office/word/2010/wordprocessingGroup" xmlns:wpi="http://schemas.microsoft.com/office/word/2010/wordprocessingInk" xmlns:wne="http://schemas.microsoft.com/office/word/2006/wordml" xmlns:wps="http://schemas.microsoft.com/office/word/2010/wordprocessingShape" mc:Ignorable="w14 w15 w16se w16cid w16 w16cex w16sdtdh wp14">
+<w:document xmlns:wpc="http://schemas.microsoft.com/office/word/2010/wordprocessingCanvas" xmlns:cx="http://schemas.microsoft.com/office/drawing/2014/chartex" xmlns:cx1="http://schemas.microsoft.com/office/drawing/2015/9/8/chartex" xmlns:cx2="http://schemas.microsoft.com/office/drawing/2015/10/21/chartex" xmlns:cx3="http://schemas.microsoft.com/office/drawing/2016/5/9/chartex" xmlns:cx4="http://schemas.microsoft.com/office/drawing/2016/5/10/chartex" xmlns:cx5="http://schemas.microsoft.com/office/drawing/2016/5/11/chartex" xmlns:cx6="http://schemas.microsoft.com/office/drawing/2016/5/12/chartex" xmlns:cx7="http://schemas.microsoft.com/office/drawing/2016/5/13/chartex" xmlns:cx8="http://schemas.microsoft.com/office/drawing/2016/5/14/chartex" xmlns:mc="http://schemas.openxmlformats.org/markup-compatibility/2006" xmlns:aink="http://schemas.microsoft.com/office/drawing/2016/ink" xmlns:am3d="http://schemas.microsoft.com/office/drawing/2017/model3d" xmlns:o="urn:schemas-microsoft-com:office:office" xmlns:oel="http://schemas.microsoft.com/office/2019/extlst" xmlns:r="http://schemas.openxmlformats.org/officeDocument/2006/relationships" xmlns:m="http://schemas.openxmlformats.org/officeDocument/2006/math" xmlns:v="urn:schemas-microsoft-com:vml" xmlns:wp14="http://schemas.microsoft.com/office/word/2010/wordprocessingDrawing" xmlns:wp="http://schemas.openxmlformats.org/drawingml/2006/wordprocessingDrawing" xmlns:w10="urn:schemas-microsoft-com:office:word" xmlns:w="http://schemas.openxmlformats.org/wordprocessingml/2006/main" xmlns:w14="http://schemas.microsoft.com/office/word/2010/wordml" xmlns:w15="http://schemas.microsoft.com/office/word/2012/wordml" xmlns:w16cex="http://schemas.microsoft.com/office/word/2018/wordml/cex" xmlns:w16cid="http://schemas.microsoft.com/office/word/2016/wordml/cid" xmlns:w16="http://schemas.microsoft.com/office/word/2018/wordml" xmlns:w16sdtdh="http://schemas.microsoft.com/office/word/2020/wordml/sdtdatahash" xmlns:w16se="http://schemas.microsoft.com/office/word/2015/wordml/symex" xmlns:wpg="http://schemas.microsoft.com/office/word/2010/wordprocessingGroup" xmlns:wpi="http://schemas.microsoft.com/office/word/2010/wordprocessingInk" xmlns:wne="http://schemas.microsoft.com/office/word/2006/wordml" xmlns:wps="http://schemas.microsoft.com/office/word/2010/wordprocessingShape" mc:Ignorable="w14 w15 w16se w16cid w16 w16cex w16sdtdh wp14">
   <w:body>
     <w:p>
       <w:pPr>
@@ -1290,7 +1290,25 @@
           <w:szCs w:val="18"/>
           <w:lang w:val="en-US"/>
         </w:rPr>
-        <w:t>pom.xml.jim</w:t>
+        <w:t>pom.j</w:t>
+      </w:r>
+      <w:r>
+        <w:rPr>
+          <w:rFonts w:ascii="Courier New" w:hAnsi="Courier New" w:cs="Courier New"/>
+          <w:sz w:val="18"/>
+          <w:szCs w:val="18"/>
+          <w:lang w:val="en-US"/>
+        </w:rPr>
+        <w:t>a</w:t>
+      </w:r>
+      <w:r>
+        <w:rPr>
+          <w:rFonts w:ascii="Courier New" w:hAnsi="Courier New" w:cs="Courier New"/>
+          <w:sz w:val="18"/>
+          <w:szCs w:val="18"/>
+          <w:lang w:val="en-US"/>
+        </w:rPr>
+        <w:t>m</w:t>
       </w:r>
       <w:proofErr w:type="spellEnd"/>
       <w:r>
@@ -1416,7 +1434,7 @@
           <w:szCs w:val="18"/>
           <w:lang w:val="en-US"/>
         </w:rPr>
-        <w:t>pom.xml.jam</w:t>
+        <w:t>pom.jam</w:t>
       </w:r>
       <w:proofErr w:type="spellEnd"/>
       <w:r>
@@ -1465,7 +1483,7 @@
 </file>
 
 <file path=word/comments.xml><?xml version="1.0" encoding="utf-8"?>
-<w:comments xmlns:wpc="http://schemas.microsoft.com/office/word/2010/wordprocessingCanvas" xmlns:cx="http://schemas.microsoft.com/office/drawing/2014/chartex" xmlns:cx1="http://schemas.microsoft.com/office/drawing/2015/9/8/chartex" xmlns:cx2="http://schemas.microsoft.com/office/drawing/2015/10/21/chartex" xmlns:cx3="http://schemas.microsoft.com/office/drawing/2016/5/9/chartex" xmlns:cx4="http://schemas.microsoft.com/office/drawing/2016/5/10/chartex" xmlns:cx5="http://schemas.microsoft.com/office/drawing/2016/5/11/chartex" xmlns:cx6="http://schemas.microsoft.com/office/drawing/2016/5/12/chartex" xmlns:cx7="http://schemas.microsoft.com/office/drawing/2016/5/13/chartex" xmlns:cx8="http://schemas.microsoft.com/office/drawing/2016/5/14/chartex" xmlns:mc="http://schemas.openxmlformats.org/markup-compatibility/2006" xmlns:aink="http://schemas.microsoft.com/office/drawing/2016/ink" xmlns:am3d="http://schemas.microsoft.com/office/drawing/2017/model3d" xmlns:o="urn:schemas-microsoft-com:office:office" xmlns:r="http://schemas.openxmlformats.org/officeDocument/2006/relationships" xmlns:m="http://schemas.openxmlformats.org/officeDocument/2006/math" xmlns:v="urn:schemas-microsoft-com:vml" xmlns:wp14="http://schemas.microsoft.com/office/word/2010/wordprocessingDrawing" xmlns:wp="http://schemas.openxmlformats.org/drawingml/2006/wordprocessingDrawing" xmlns:w10="urn:schemas-microsoft-com:office:word" xmlns:w="http://schemas.openxmlformats.org/wordprocessingml/2006/main" xmlns:w14="http://schemas.microsoft.com/office/word/2010/wordml" xmlns:w15="http://schemas.microsoft.com/office/word/2012/wordml" xmlns:w16cex="http://schemas.microsoft.com/office/word/2018/wordml/cex" xmlns:w16cid="http://schemas.microsoft.com/office/word/2016/wordml/cid" xmlns:w16="http://schemas.microsoft.com/office/word/2018/wordml" xmlns:w16sdtdh="http://schemas.microsoft.com/office/word/2020/wordml/sdtdatahash" xmlns:w16se="http://schemas.microsoft.com/office/word/2015/wordml/symex" xmlns:wpg="http://schemas.microsoft.com/office/word/2010/wordprocessingGroup" xmlns:wpi="http://schemas.microsoft.com/office/word/2010/wordprocessingInk" xmlns:wne="http://schemas.microsoft.com/office/word/2006/wordml" xmlns:wps="http://schemas.microsoft.com/office/word/2010/wordprocessingShape" mc:Ignorable="w14 w15 w16se w16cid w16 w16cex w16sdtdh wp14">
+<w:comments xmlns:wpc="http://schemas.microsoft.com/office/word/2010/wordprocessingCanvas" xmlns:cx="http://schemas.microsoft.com/office/drawing/2014/chartex" xmlns:cx1="http://schemas.microsoft.com/office/drawing/2015/9/8/chartex" xmlns:cx2="http://schemas.microsoft.com/office/drawing/2015/10/21/chartex" xmlns:cx3="http://schemas.microsoft.com/office/drawing/2016/5/9/chartex" xmlns:cx4="http://schemas.microsoft.com/office/drawing/2016/5/10/chartex" xmlns:cx5="http://schemas.microsoft.com/office/drawing/2016/5/11/chartex" xmlns:cx6="http://schemas.microsoft.com/office/drawing/2016/5/12/chartex" xmlns:cx7="http://schemas.microsoft.com/office/drawing/2016/5/13/chartex" xmlns:cx8="http://schemas.microsoft.com/office/drawing/2016/5/14/chartex" xmlns:mc="http://schemas.openxmlformats.org/markup-compatibility/2006" xmlns:aink="http://schemas.microsoft.com/office/drawing/2016/ink" xmlns:am3d="http://schemas.microsoft.com/office/drawing/2017/model3d" xmlns:o="urn:schemas-microsoft-com:office:office" xmlns:oel="http://schemas.microsoft.com/office/2019/extlst" xmlns:r="http://schemas.openxmlformats.org/officeDocument/2006/relationships" xmlns:m="http://schemas.openxmlformats.org/officeDocument/2006/math" xmlns:v="urn:schemas-microsoft-com:vml" xmlns:wp14="http://schemas.microsoft.com/office/word/2010/wordprocessingDrawing" xmlns:wp="http://schemas.openxmlformats.org/drawingml/2006/wordprocessingDrawing" xmlns:w10="urn:schemas-microsoft-com:office:word" xmlns:w="http://schemas.openxmlformats.org/wordprocessingml/2006/main" xmlns:w14="http://schemas.microsoft.com/office/word/2010/wordml" xmlns:w15="http://schemas.microsoft.com/office/word/2012/wordml" xmlns:w16cex="http://schemas.microsoft.com/office/word/2018/wordml/cex" xmlns:w16cid="http://schemas.microsoft.com/office/word/2016/wordml/cid" xmlns:w16="http://schemas.microsoft.com/office/word/2018/wordml" xmlns:w16sdtdh="http://schemas.microsoft.com/office/word/2020/wordml/sdtdatahash" xmlns:w16se="http://schemas.microsoft.com/office/word/2015/wordml/symex" xmlns:wpg="http://schemas.microsoft.com/office/word/2010/wordprocessingGroup" xmlns:wpi="http://schemas.microsoft.com/office/word/2010/wordprocessingInk" xmlns:wne="http://schemas.microsoft.com/office/word/2006/wordml" xmlns:wps="http://schemas.microsoft.com/office/word/2010/wordprocessingShape" mc:Ignorable="w14 w15 w16se w16cid w16 w16cex w16sdtdh wp14">
   <w:comment w:id="1" w:author="Peter Verhas" w:date="2022-03-04T16:46:00Z" w:initials="PV">
     <w:p>
       <w:pPr>
@@ -1486,25 +1504,25 @@
 </file>
 
 <file path=word/commentsExtended.xml><?xml version="1.0" encoding="utf-8"?>
-<w15:commentsEx xmlns:wpc="http://schemas.microsoft.com/office/word/2010/wordprocessingCanvas" xmlns:cx="http://schemas.microsoft.com/office/drawing/2014/chartex" xmlns:cx1="http://schemas.microsoft.com/office/drawing/2015/9/8/chartex" xmlns:cx2="http://schemas.microsoft.com/office/drawing/2015/10/21/chartex" xmlns:cx3="http://schemas.microsoft.com/office/drawing/2016/5/9/chartex" xmlns:cx4="http://schemas.microsoft.com/office/drawing/2016/5/10/chartex" xmlns:cx5="http://schemas.microsoft.com/office/drawing/2016/5/11/chartex" xmlns:cx6="http://schemas.microsoft.com/office/drawing/2016/5/12/chartex" xmlns:cx7="http://schemas.microsoft.com/office/drawing/2016/5/13/chartex" xmlns:cx8="http://schemas.microsoft.com/office/drawing/2016/5/14/chartex" xmlns:mc="http://schemas.openxmlformats.org/markup-compatibility/2006" xmlns:aink="http://schemas.microsoft.com/office/drawing/2016/ink" xmlns:am3d="http://schemas.microsoft.com/office/drawing/2017/model3d" xmlns:o="urn:schemas-microsoft-com:office:office" xmlns:r="http://schemas.openxmlformats.org/officeDocument/2006/relationships" xmlns:m="http://schemas.openxmlformats.org/officeDocument/2006/math" xmlns:v="urn:schemas-microsoft-com:vml" xmlns:wp14="http://schemas.microsoft.com/office/word/2010/wordprocessingDrawing" xmlns:wp="http://schemas.openxmlformats.org/drawingml/2006/wordprocessingDrawing" xmlns:w10="urn:schemas-microsoft-com:office:word" xmlns:w="http://schemas.openxmlformats.org/wordprocessingml/2006/main" xmlns:w14="http://schemas.microsoft.com/office/word/2010/wordml" xmlns:w15="http://schemas.microsoft.com/office/word/2012/wordml" xmlns:w16cex="http://schemas.microsoft.com/office/word/2018/wordml/cex" xmlns:w16cid="http://schemas.microsoft.com/office/word/2016/wordml/cid" xmlns:w16="http://schemas.microsoft.com/office/word/2018/wordml" xmlns:w16sdtdh="http://schemas.microsoft.com/office/word/2020/wordml/sdtdatahash" xmlns:w16se="http://schemas.microsoft.com/office/word/2015/wordml/symex" xmlns:wpg="http://schemas.microsoft.com/office/word/2010/wordprocessingGroup" xmlns:wpi="http://schemas.microsoft.com/office/word/2010/wordprocessingInk" xmlns:wne="http://schemas.microsoft.com/office/word/2006/wordml" xmlns:wps="http://schemas.microsoft.com/office/word/2010/wordprocessingShape" mc:Ignorable="w14 w15 w16se w16cid w16 w16cex w16sdtdh wp14">
+<w15:commentsEx xmlns:wpc="http://schemas.microsoft.com/office/word/2010/wordprocessingCanvas" xmlns:cx="http://schemas.microsoft.com/office/drawing/2014/chartex" xmlns:cx1="http://schemas.microsoft.com/office/drawing/2015/9/8/chartex" xmlns:cx2="http://schemas.microsoft.com/office/drawing/2015/10/21/chartex" xmlns:cx3="http://schemas.microsoft.com/office/drawing/2016/5/9/chartex" xmlns:cx4="http://schemas.microsoft.com/office/drawing/2016/5/10/chartex" xmlns:cx5="http://schemas.microsoft.com/office/drawing/2016/5/11/chartex" xmlns:cx6="http://schemas.microsoft.com/office/drawing/2016/5/12/chartex" xmlns:cx7="http://schemas.microsoft.com/office/drawing/2016/5/13/chartex" xmlns:cx8="http://schemas.microsoft.com/office/drawing/2016/5/14/chartex" xmlns:mc="http://schemas.openxmlformats.org/markup-compatibility/2006" xmlns:aink="http://schemas.microsoft.com/office/drawing/2016/ink" xmlns:am3d="http://schemas.microsoft.com/office/drawing/2017/model3d" xmlns:o="urn:schemas-microsoft-com:office:office" xmlns:oel="http://schemas.microsoft.com/office/2019/extlst" xmlns:r="http://schemas.openxmlformats.org/officeDocument/2006/relationships" xmlns:m="http://schemas.openxmlformats.org/officeDocument/2006/math" xmlns:v="urn:schemas-microsoft-com:vml" xmlns:wp14="http://schemas.microsoft.com/office/word/2010/wordprocessingDrawing" xmlns:wp="http://schemas.openxmlformats.org/drawingml/2006/wordprocessingDrawing" xmlns:w10="urn:schemas-microsoft-com:office:word" xmlns:w="http://schemas.openxmlformats.org/wordprocessingml/2006/main" xmlns:w14="http://schemas.microsoft.com/office/word/2010/wordml" xmlns:w15="http://schemas.microsoft.com/office/word/2012/wordml" xmlns:w16cex="http://schemas.microsoft.com/office/word/2018/wordml/cex" xmlns:w16cid="http://schemas.microsoft.com/office/word/2016/wordml/cid" xmlns:w16="http://schemas.microsoft.com/office/word/2018/wordml" xmlns:w16sdtdh="http://schemas.microsoft.com/office/word/2020/wordml/sdtdatahash" xmlns:w16se="http://schemas.microsoft.com/office/word/2015/wordml/symex" xmlns:wpg="http://schemas.microsoft.com/office/word/2010/wordprocessingGroup" xmlns:wpi="http://schemas.microsoft.com/office/word/2010/wordprocessingInk" xmlns:wne="http://schemas.microsoft.com/office/word/2006/wordml" xmlns:wps="http://schemas.microsoft.com/office/word/2010/wordprocessingShape" mc:Ignorable="w14 w15 w16se w16cid w16 w16cex w16sdtdh wp14">
   <w15:commentEx w15:paraId="6EEC5076" w15:done="0"/>
 </w15:commentsEx>
 </file>
 
 <file path=word/commentsExtensible.xml><?xml version="1.0" encoding="utf-8"?>
-<w16cex:commentsExtensible xmlns:wpc="http://schemas.microsoft.com/office/word/2010/wordprocessingCanvas" xmlns:cx="http://schemas.microsoft.com/office/drawing/2014/chartex" xmlns:cx1="http://schemas.microsoft.com/office/drawing/2015/9/8/chartex" xmlns:cx2="http://schemas.microsoft.com/office/drawing/2015/10/21/chartex" xmlns:cx3="http://schemas.microsoft.com/office/drawing/2016/5/9/chartex" xmlns:cx4="http://schemas.microsoft.com/office/drawing/2016/5/10/chartex" xmlns:cx5="http://schemas.microsoft.com/office/drawing/2016/5/11/chartex" xmlns:cx6="http://schemas.microsoft.com/office/drawing/2016/5/12/chartex" xmlns:cx7="http://schemas.microsoft.com/office/drawing/2016/5/13/chartex" xmlns:cx8="http://schemas.microsoft.com/office/drawing/2016/5/14/chartex" xmlns:mc="http://schemas.openxmlformats.org/markup-compatibility/2006" xmlns:aink="http://schemas.microsoft.com/office/drawing/2016/ink" xmlns:am3d="http://schemas.microsoft.com/office/drawing/2017/model3d" xmlns:o="urn:schemas-microsoft-com:office:office" xmlns:r="http://schemas.openxmlformats.org/officeDocument/2006/relationships" xmlns:m="http://schemas.openxmlformats.org/officeDocument/2006/math" xmlns:v="urn:schemas-microsoft-com:vml" xmlns:wp14="http://schemas.microsoft.com/office/word/2010/wordprocessingDrawing" xmlns:wp="http://schemas.openxmlformats.org/drawingml/2006/wordprocessingDrawing" xmlns:w10="urn:schemas-microsoft-com:office:word" xmlns:w="http://schemas.openxmlformats.org/wordprocessingml/2006/main" xmlns:w14="http://schemas.microsoft.com/office/word/2010/wordml" xmlns:w15="http://schemas.microsoft.com/office/word/2012/wordml" xmlns:w16cex="http://schemas.microsoft.com/office/word/2018/wordml/cex" xmlns:w16cid="http://schemas.microsoft.com/office/word/2016/wordml/cid" xmlns:w16="http://schemas.microsoft.com/office/word/2018/wordml" xmlns:w16sdtdh="http://schemas.microsoft.com/office/word/2020/wordml/sdtdatahash" xmlns:w16se="http://schemas.microsoft.com/office/word/2015/wordml/symex" xmlns:wpg="http://schemas.microsoft.com/office/word/2010/wordprocessingGroup" xmlns:wpi="http://schemas.microsoft.com/office/word/2010/wordprocessingInk" xmlns:wne="http://schemas.microsoft.com/office/word/2006/wordml" xmlns:wps="http://schemas.microsoft.com/office/word/2010/wordprocessingShape" mc:Ignorable="w14 w15 w16se w16cid w16 w16cex w16sdtdh wp14">
+<w16cex:commentsExtensible xmlns:wpc="http://schemas.microsoft.com/office/word/2010/wordprocessingCanvas" xmlns:cx="http://schemas.microsoft.com/office/drawing/2014/chartex" xmlns:cx1="http://schemas.microsoft.com/office/drawing/2015/9/8/chartex" xmlns:cx2="http://schemas.microsoft.com/office/drawing/2015/10/21/chartex" xmlns:cx3="http://schemas.microsoft.com/office/drawing/2016/5/9/chartex" xmlns:cx4="http://schemas.microsoft.com/office/drawing/2016/5/10/chartex" xmlns:cx5="http://schemas.microsoft.com/office/drawing/2016/5/11/chartex" xmlns:cx6="http://schemas.microsoft.com/office/drawing/2016/5/12/chartex" xmlns:cx7="http://schemas.microsoft.com/office/drawing/2016/5/13/chartex" xmlns:cx8="http://schemas.microsoft.com/office/drawing/2016/5/14/chartex" xmlns:mc="http://schemas.openxmlformats.org/markup-compatibility/2006" xmlns:aink="http://schemas.microsoft.com/office/drawing/2016/ink" xmlns:am3d="http://schemas.microsoft.com/office/drawing/2017/model3d" xmlns:o="urn:schemas-microsoft-com:office:office" xmlns:oel="http://schemas.microsoft.com/office/2019/extlst" xmlns:r="http://schemas.openxmlformats.org/officeDocument/2006/relationships" xmlns:m="http://schemas.openxmlformats.org/officeDocument/2006/math" xmlns:v="urn:schemas-microsoft-com:vml" xmlns:wp14="http://schemas.microsoft.com/office/word/2010/wordprocessingDrawing" xmlns:wp="http://schemas.openxmlformats.org/drawingml/2006/wordprocessingDrawing" xmlns:w10="urn:schemas-microsoft-com:office:word" xmlns:w="http://schemas.openxmlformats.org/wordprocessingml/2006/main" xmlns:w14="http://schemas.microsoft.com/office/word/2010/wordml" xmlns:w15="http://schemas.microsoft.com/office/word/2012/wordml" xmlns:w16cex="http://schemas.microsoft.com/office/word/2018/wordml/cex" xmlns:w16cid="http://schemas.microsoft.com/office/word/2016/wordml/cid" xmlns:w16="http://schemas.microsoft.com/office/word/2018/wordml" xmlns:w16sdtdh="http://schemas.microsoft.com/office/word/2020/wordml/sdtdatahash" xmlns:w16se="http://schemas.microsoft.com/office/word/2015/wordml/symex" xmlns:wpg="http://schemas.microsoft.com/office/word/2010/wordprocessingGroup" xmlns:wpi="http://schemas.microsoft.com/office/word/2010/wordprocessingInk" xmlns:wne="http://schemas.microsoft.com/office/word/2006/wordml" xmlns:wps="http://schemas.microsoft.com/office/word/2010/wordprocessingShape" mc:Ignorable="w14 w15 w16se w16cid w16 w16cex w16sdtdh wp14">
   <w16cex:commentExtensible w16cex:durableId="25CCC0F8" w16cex:dateUtc="2022-03-04T15:46:00Z"/>
 </w16cex:commentsExtensible>
 </file>
 
 <file path=word/commentsIds.xml><?xml version="1.0" encoding="utf-8"?>
-<w16cid:commentsIds xmlns:wpc="http://schemas.microsoft.com/office/word/2010/wordprocessingCanvas" xmlns:cx="http://schemas.microsoft.com/office/drawing/2014/chartex" xmlns:cx1="http://schemas.microsoft.com/office/drawing/2015/9/8/chartex" xmlns:cx2="http://schemas.microsoft.com/office/drawing/2015/10/21/chartex" xmlns:cx3="http://schemas.microsoft.com/office/drawing/2016/5/9/chartex" xmlns:cx4="http://schemas.microsoft.com/office/drawing/2016/5/10/chartex" xmlns:cx5="http://schemas.microsoft.com/office/drawing/2016/5/11/chartex" xmlns:cx6="http://schemas.microsoft.com/office/drawing/2016/5/12/chartex" xmlns:cx7="http://schemas.microsoft.com/office/drawing/2016/5/13/chartex" xmlns:cx8="http://schemas.microsoft.com/office/drawing/2016/5/14/chartex" xmlns:mc="http://schemas.openxmlformats.org/markup-compatibility/2006" xmlns:aink="http://schemas.microsoft.com/office/drawing/2016/ink" xmlns:am3d="http://schemas.microsoft.com/office/drawing/2017/model3d" xmlns:o="urn:schemas-microsoft-com:office:office" xmlns:r="http://schemas.openxmlformats.org/officeDocument/2006/relationships" xmlns:m="http://schemas.openxmlformats.org/officeDocument/2006/math" xmlns:v="urn:schemas-microsoft-com:vml" xmlns:wp14="http://schemas.microsoft.com/office/word/2010/wordprocessingDrawing" xmlns:wp="http://schemas.openxmlformats.org/drawingml/2006/wordprocessingDrawing" xmlns:w10="urn:schemas-microsoft-com:office:word" xmlns:w="http://schemas.openxmlformats.org/wordprocessingml/2006/main" xmlns:w14="http://schemas.microsoft.com/office/word/2010/wordml" xmlns:w15="http://schemas.microsoft.com/office/word/2012/wordml" xmlns:w16cex="http://schemas.microsoft.com/office/word/2018/wordml/cex" xmlns:w16cid="http://schemas.microsoft.com/office/word/2016/wordml/cid" xmlns:w16="http://schemas.microsoft.com/office/word/2018/wordml" xmlns:w16sdtdh="http://schemas.microsoft.com/office/word/2020/wordml/sdtdatahash" xmlns:w16se="http://schemas.microsoft.com/office/word/2015/wordml/symex" xmlns:wpg="http://schemas.microsoft.com/office/word/2010/wordprocessingGroup" xmlns:wpi="http://schemas.microsoft.com/office/word/2010/wordprocessingInk" xmlns:wne="http://schemas.microsoft.com/office/word/2006/wordml" xmlns:wps="http://schemas.microsoft.com/office/word/2010/wordprocessingShape" mc:Ignorable="w14 w15 w16se w16cid w16 w16cex w16sdtdh wp14">
+<w16cid:commentsIds xmlns:wpc="http://schemas.microsoft.com/office/word/2010/wordprocessingCanvas" xmlns:cx="http://schemas.microsoft.com/office/drawing/2014/chartex" xmlns:cx1="http://schemas.microsoft.com/office/drawing/2015/9/8/chartex" xmlns:cx2="http://schemas.microsoft.com/office/drawing/2015/10/21/chartex" xmlns:cx3="http://schemas.microsoft.com/office/drawing/2016/5/9/chartex" xmlns:cx4="http://schemas.microsoft.com/office/drawing/2016/5/10/chartex" xmlns:cx5="http://schemas.microsoft.com/office/drawing/2016/5/11/chartex" xmlns:cx6="http://schemas.microsoft.com/office/drawing/2016/5/12/chartex" xmlns:cx7="http://schemas.microsoft.com/office/drawing/2016/5/13/chartex" xmlns:cx8="http://schemas.microsoft.com/office/drawing/2016/5/14/chartex" xmlns:mc="http://schemas.openxmlformats.org/markup-compatibility/2006" xmlns:aink="http://schemas.microsoft.com/office/drawing/2016/ink" xmlns:am3d="http://schemas.microsoft.com/office/drawing/2017/model3d" xmlns:o="urn:schemas-microsoft-com:office:office" xmlns:oel="http://schemas.microsoft.com/office/2019/extlst" xmlns:r="http://schemas.openxmlformats.org/officeDocument/2006/relationships" xmlns:m="http://schemas.openxmlformats.org/officeDocument/2006/math" xmlns:v="urn:schemas-microsoft-com:vml" xmlns:wp14="http://schemas.microsoft.com/office/word/2010/wordprocessingDrawing" xmlns:wp="http://schemas.openxmlformats.org/drawingml/2006/wordprocessingDrawing" xmlns:w10="urn:schemas-microsoft-com:office:word" xmlns:w="http://schemas.openxmlformats.org/wordprocessingml/2006/main" xmlns:w14="http://schemas.microsoft.com/office/word/2010/wordml" xmlns:w15="http://schemas.microsoft.com/office/word/2012/wordml" xmlns:w16cex="http://schemas.microsoft.com/office/word/2018/wordml/cex" xmlns:w16cid="http://schemas.microsoft.com/office/word/2016/wordml/cid" xmlns:w16="http://schemas.microsoft.com/office/word/2018/wordml" xmlns:w16sdtdh="http://schemas.microsoft.com/office/word/2020/wordml/sdtdatahash" xmlns:w16se="http://schemas.microsoft.com/office/word/2015/wordml/symex" xmlns:wpg="http://schemas.microsoft.com/office/word/2010/wordprocessingGroup" xmlns:wpi="http://schemas.microsoft.com/office/word/2010/wordprocessingInk" xmlns:wne="http://schemas.microsoft.com/office/word/2006/wordml" xmlns:wps="http://schemas.microsoft.com/office/word/2010/wordprocessingShape" mc:Ignorable="w14 w15 w16se w16cid w16 w16cex w16sdtdh wp14">
   <w16cid:commentId w16cid:paraId="6EEC5076" w16cid:durableId="25CCC0F8"/>
 </w16cid:commentsIds>
 </file>
 
 <file path=word/people.xml><?xml version="1.0" encoding="utf-8"?>
-<w15:people xmlns:wpc="http://schemas.microsoft.com/office/word/2010/wordprocessingCanvas" xmlns:cx="http://schemas.microsoft.com/office/drawing/2014/chartex" xmlns:cx1="http://schemas.microsoft.com/office/drawing/2015/9/8/chartex" xmlns:cx2="http://schemas.microsoft.com/office/drawing/2015/10/21/chartex" xmlns:cx3="http://schemas.microsoft.com/office/drawing/2016/5/9/chartex" xmlns:cx4="http://schemas.microsoft.com/office/drawing/2016/5/10/chartex" xmlns:cx5="http://schemas.microsoft.com/office/drawing/2016/5/11/chartex" xmlns:cx6="http://schemas.microsoft.com/office/drawing/2016/5/12/chartex" xmlns:cx7="http://schemas.microsoft.com/office/drawing/2016/5/13/chartex" xmlns:cx8="http://schemas.microsoft.com/office/drawing/2016/5/14/chartex" xmlns:mc="http://schemas.openxmlformats.org/markup-compatibility/2006" xmlns:aink="http://schemas.microsoft.com/office/drawing/2016/ink" xmlns:am3d="http://schemas.microsoft.com/office/drawing/2017/model3d" xmlns:o="urn:schemas-microsoft-com:office:office" xmlns:r="http://schemas.openxmlformats.org/officeDocument/2006/relationships" xmlns:m="http://schemas.openxmlformats.org/officeDocument/2006/math" xmlns:v="urn:schemas-microsoft-com:vml" xmlns:wp14="http://schemas.microsoft.com/office/word/2010/wordprocessingDrawing" xmlns:wp="http://schemas.openxmlformats.org/drawingml/2006/wordprocessingDrawing" xmlns:w10="urn:schemas-microsoft-com:office:word" xmlns:w="http://schemas.openxmlformats.org/wordprocessingml/2006/main" xmlns:w14="http://schemas.microsoft.com/office/word/2010/wordml" xmlns:w15="http://schemas.microsoft.com/office/word/2012/wordml" xmlns:w16cex="http://schemas.microsoft.com/office/word/2018/wordml/cex" xmlns:w16cid="http://schemas.microsoft.com/office/word/2016/wordml/cid" xmlns:w16="http://schemas.microsoft.com/office/word/2018/wordml" xmlns:w16sdtdh="http://schemas.microsoft.com/office/word/2020/wordml/sdtdatahash" xmlns:w16se="http://schemas.microsoft.com/office/word/2015/wordml/symex" xmlns:wpg="http://schemas.microsoft.com/office/word/2010/wordprocessingGroup" xmlns:wpi="http://schemas.microsoft.com/office/word/2010/wordprocessingInk" xmlns:wne="http://schemas.microsoft.com/office/word/2006/wordml" xmlns:wps="http://schemas.microsoft.com/office/word/2010/wordprocessingShape" mc:Ignorable="w14 w15 w16se w16cid w16 w16cex w16sdtdh wp14">
+<w15:people xmlns:wpc="http://schemas.microsoft.com/office/word/2010/wordprocessingCanvas" xmlns:cx="http://schemas.microsoft.com/office/drawing/2014/chartex" xmlns:cx1="http://schemas.microsoft.com/office/drawing/2015/9/8/chartex" xmlns:cx2="http://schemas.microsoft.com/office/drawing/2015/10/21/chartex" xmlns:cx3="http://schemas.microsoft.com/office/drawing/2016/5/9/chartex" xmlns:cx4="http://schemas.microsoft.com/office/drawing/2016/5/10/chartex" xmlns:cx5="http://schemas.microsoft.com/office/drawing/2016/5/11/chartex" xmlns:cx6="http://schemas.microsoft.com/office/drawing/2016/5/12/chartex" xmlns:cx7="http://schemas.microsoft.com/office/drawing/2016/5/13/chartex" xmlns:cx8="http://schemas.microsoft.com/office/drawing/2016/5/14/chartex" xmlns:mc="http://schemas.openxmlformats.org/markup-compatibility/2006" xmlns:aink="http://schemas.microsoft.com/office/drawing/2016/ink" xmlns:am3d="http://schemas.microsoft.com/office/drawing/2017/model3d" xmlns:o="urn:schemas-microsoft-com:office:office" xmlns:oel="http://schemas.microsoft.com/office/2019/extlst" xmlns:r="http://schemas.openxmlformats.org/officeDocument/2006/relationships" xmlns:m="http://schemas.openxmlformats.org/officeDocument/2006/math" xmlns:v="urn:schemas-microsoft-com:vml" xmlns:wp14="http://schemas.microsoft.com/office/word/2010/wordprocessingDrawing" xmlns:wp="http://schemas.openxmlformats.org/drawingml/2006/wordprocessingDrawing" xmlns:w10="urn:schemas-microsoft-com:office:word" xmlns:w="http://schemas.openxmlformats.org/wordprocessingml/2006/main" xmlns:w14="http://schemas.microsoft.com/office/word/2010/wordml" xmlns:w15="http://schemas.microsoft.com/office/word/2012/wordml" xmlns:w16cex="http://schemas.microsoft.com/office/word/2018/wordml/cex" xmlns:w16cid="http://schemas.microsoft.com/office/word/2016/wordml/cid" xmlns:w16="http://schemas.microsoft.com/office/word/2018/wordml" xmlns:w16sdtdh="http://schemas.microsoft.com/office/word/2020/wordml/sdtdatahash" xmlns:w16se="http://schemas.microsoft.com/office/word/2015/wordml/symex" xmlns:wpg="http://schemas.microsoft.com/office/word/2010/wordprocessingGroup" xmlns:wpi="http://schemas.microsoft.com/office/word/2010/wordprocessingInk" xmlns:wne="http://schemas.microsoft.com/office/word/2006/wordml" xmlns:wps="http://schemas.microsoft.com/office/word/2010/wordprocessingShape" mc:Ignorable="w14 w15 w16se w16cid w16 w16cex w16sdtdh wp14">
   <w15:person w15:author="Peter Verhas">
     <w15:presenceInfo w15:providerId="Windows Live" w15:userId="e5b34a1d59189828"/>
   </w15:person>

</xml_diff>